<commit_message>
Revised Pss 82,83. Not yet published to PDF
</commit_message>
<xml_diff>
--- a/Psalms/082.docx
+++ b/Psalms/082.docx
@@ -140,6 +140,14 @@
           </w:tcPr>
           <w:p>
             <w:pPr>
+              <w:pStyle w:val="Rubric"/>
+            </w:pPr>
+            <w:r>
+              <w:t>1 (Song of a Psalm by Asaph)</w:t>
+            </w:r>
+          </w:p>
+          <w:p>
+            <w:pPr>
               <w:pStyle w:val="EngIndEnd"/>
             </w:pPr>
           </w:p>
@@ -148,13 +156,21 @@
           <w:tcPr>
             <w:tcW w:w="626" w:type="pct"/>
           </w:tcPr>
-          <w:p/>
+          <w:p>
+            <w:r>
+              <w:t>N/A</w:t>
+            </w:r>
+          </w:p>
         </w:tc>
         <w:tc>
           <w:tcPr>
             <w:tcW w:w="615" w:type="pct"/>
           </w:tcPr>
-          <w:p/>
+          <w:p>
+            <w:r>
+              <w:t>Skipping for now</w:t>
+            </w:r>
+          </w:p>
         </w:tc>
         <w:tc>
           <w:tcPr>
@@ -174,42 +190,22 @@
             <w:pPr>
               <w:pStyle w:val="EngIndEnd"/>
             </w:pPr>
-            <w:proofErr w:type="gramStart"/>
-            <w:r>
-              <w:t>An Ode.</w:t>
-            </w:r>
-            <w:proofErr w:type="gramEnd"/>
-            <w:r>
-              <w:t xml:space="preserve"> </w:t>
-            </w:r>
-            <w:proofErr w:type="gramStart"/>
-            <w:r>
-              <w:t>Of a Psalm.</w:t>
-            </w:r>
-            <w:proofErr w:type="gramEnd"/>
-            <w:r>
-              <w:t xml:space="preserve"> </w:t>
-            </w:r>
-            <w:proofErr w:type="gramStart"/>
-            <w:r>
-              <w:t>Pertaining to Asaph.</w:t>
-            </w:r>
-            <w:proofErr w:type="gramEnd"/>
-          </w:p>
-        </w:tc>
-        <w:tc>
-          <w:tcPr>
-            <w:tcW w:w="632" w:type="pct"/>
-          </w:tcPr>
-          <w:p>
-            <w:pPr>
-              <w:pStyle w:val="EngIndEnd"/>
-            </w:pPr>
-            <w:proofErr w:type="gramStart"/>
+            <w:r>
+              <w:t>An Ode. Of a Psalm. Pertaining to Asaph.</w:t>
+            </w:r>
+          </w:p>
+        </w:tc>
+        <w:tc>
+          <w:tcPr>
+            <w:tcW w:w="632" w:type="pct"/>
+          </w:tcPr>
+          <w:p>
+            <w:pPr>
+              <w:pStyle w:val="EngIndEnd"/>
+            </w:pPr>
             <w:r>
               <w:t>A Song of a Psalm for Asaph.</w:t>
             </w:r>
-            <w:proofErr w:type="gramEnd"/>
           </w:p>
         </w:tc>
         <w:tc>
@@ -228,7 +224,6 @@
                 <w:shd w:val="clear" w:color="auto" w:fill="FFFFFF"/>
               </w:rPr>
             </w:pPr>
-            <w:proofErr w:type="gramStart"/>
             <w:r>
               <w:rPr>
                 <w:rFonts w:ascii="Tahoma" w:eastAsia="Times New Roman" w:hAnsi="Tahoma" w:cs="Tahoma"/>
@@ -239,7 +234,6 @@
               </w:rPr>
               <w:t>An ode of a psalm for Asaph.</w:t>
             </w:r>
-            <w:proofErr w:type="gramEnd"/>
           </w:p>
         </w:tc>
       </w:tr>
@@ -252,16 +246,9 @@
             <w:pPr>
               <w:pStyle w:val="EnglishHangNoCoptic"/>
             </w:pPr>
-            <w:r>
-              <w:t xml:space="preserve">2 O God, who </w:t>
-            </w:r>
-            <w:proofErr w:type="gramStart"/>
-            <w:r>
-              <w:t>can be compared</w:t>
-            </w:r>
-            <w:proofErr w:type="gramEnd"/>
-            <w:r>
-              <w:t xml:space="preserve"> to </w:t>
+            <w:bookmarkStart w:id="0" w:name="_GoBack" w:colFirst="1" w:colLast="1"/>
+            <w:r>
+              <w:t xml:space="preserve">2 O God, who can be compared to </w:t>
             </w:r>
             <w:r>
               <w:t>You</w:t>
@@ -291,6 +278,52 @@
           </w:tcPr>
           <w:p>
             <w:pPr>
+              <w:pStyle w:val="EnglishHangNoCoptic"/>
+            </w:pPr>
+            <w:r>
+              <w:t xml:space="preserve">2 O God, who can be </w:t>
+            </w:r>
+            <w:r>
+              <w:t>likened</w:t>
+            </w:r>
+            <w:r>
+              <w:t xml:space="preserve"> to </w:t>
+            </w:r>
+            <w:r>
+              <w:t>You</w:t>
+            </w:r>
+            <w:r>
+              <w:t>?</w:t>
+            </w:r>
+          </w:p>
+          <w:p>
+            <w:pPr>
+              <w:pStyle w:val="EnglishHangEndNoCoptic"/>
+            </w:pPr>
+            <w:r>
+              <w:tab/>
+            </w:r>
+            <w:r>
+              <w:t>Do not Be</w:t>
+            </w:r>
+            <w:r>
+              <w:t xml:space="preserve"> silent </w:t>
+            </w:r>
+            <w:r>
+              <w:t>or</w:t>
+            </w:r>
+            <w:r>
+              <w:t xml:space="preserve"> </w:t>
+            </w:r>
+            <w:r>
+              <w:t>appeased</w:t>
+            </w:r>
+            <w:r>
+              <w:t>, O God.</w:t>
+            </w:r>
+          </w:p>
+          <w:p>
+            <w:pPr>
               <w:pStyle w:val="EngIndEnd"/>
             </w:pPr>
           </w:p>
@@ -326,15 +359,7 @@
               <w:pStyle w:val="EngIndEnd"/>
             </w:pPr>
             <w:r>
-              <w:t xml:space="preserve">O God, who </w:t>
-            </w:r>
-            <w:proofErr w:type="gramStart"/>
-            <w:r>
-              <w:t>shall be likened</w:t>
-            </w:r>
-            <w:proofErr w:type="gramEnd"/>
-            <w:r>
-              <w:t xml:space="preserve"> to you?</w:t>
+              <w:t>O God, who shall be likened to you?</w:t>
             </w:r>
           </w:p>
           <w:p>
@@ -355,23 +380,7 @@
               <w:pStyle w:val="EngIndEnd"/>
             </w:pPr>
             <w:r>
-              <w:t xml:space="preserve">O God, who </w:t>
-            </w:r>
-            <w:proofErr w:type="gramStart"/>
-            <w:r>
-              <w:t>shall be compared</w:t>
-            </w:r>
-            <w:proofErr w:type="gramEnd"/>
-            <w:r>
-              <w:t xml:space="preserve"> to thee? </w:t>
-            </w:r>
-            <w:proofErr w:type="gramStart"/>
-            <w:r>
-              <w:t>be</w:t>
-            </w:r>
-            <w:proofErr w:type="gramEnd"/>
-            <w:r>
-              <w:t xml:space="preserve"> not silent, neither be still, O God.</w:t>
+              <w:t>O God, who shall be compared to thee? be not silent, neither be still, O God.</w:t>
             </w:r>
           </w:p>
         </w:tc>
@@ -399,29 +408,7 @@
                 <w:szCs w:val="24"/>
                 <w:shd w:val="clear" w:color="auto" w:fill="FFFFFF"/>
               </w:rPr>
-              <w:t xml:space="preserve">O God, who </w:t>
-            </w:r>
-            <w:proofErr w:type="gramStart"/>
-            <w:r>
-              <w:rPr>
-                <w:rFonts w:ascii="Tahoma" w:eastAsia="Times New Roman" w:hAnsi="Tahoma" w:cs="Tahoma"/>
-                <w:color w:val="2E1308"/>
-                <w:sz w:val="24"/>
-                <w:szCs w:val="24"/>
-                <w:shd w:val="clear" w:color="auto" w:fill="FFFFFF"/>
-              </w:rPr>
-              <w:t>can be likened</w:t>
-            </w:r>
-            <w:proofErr w:type="gramEnd"/>
-            <w:r>
-              <w:rPr>
-                <w:rFonts w:ascii="Tahoma" w:eastAsia="Times New Roman" w:hAnsi="Tahoma" w:cs="Tahoma"/>
-                <w:color w:val="2E1308"/>
-                <w:sz w:val="24"/>
-                <w:szCs w:val="24"/>
-                <w:shd w:val="clear" w:color="auto" w:fill="FFFFFF"/>
-              </w:rPr>
-              <w:t xml:space="preserve"> to You?</w:t>
+              <w:t>O God, who can be likened to You?</w:t>
             </w:r>
           </w:p>
           <w:p>
@@ -449,6 +436,7 @@
           </w:p>
         </w:tc>
       </w:tr>
+      <w:bookmarkEnd w:id="0"/>
       <w:tr>
         <w:tc>
           <w:tcPr>
@@ -474,14 +462,7 @@
             </w:pPr>
             <w:r>
               <w:tab/>
-            </w:r>
-            <w:proofErr w:type="gramStart"/>
-            <w:r>
-              <w:t>and</w:t>
-            </w:r>
-            <w:proofErr w:type="gramEnd"/>
-            <w:r>
-              <w:t xml:space="preserve"> those who hate </w:t>
+              <w:t xml:space="preserve">and those who hate </w:t>
             </w:r>
             <w:r>
               <w:t>You</w:t>
@@ -502,6 +483,38 @@
           </w:tcPr>
           <w:p>
             <w:pPr>
+              <w:pStyle w:val="EnglishHangNoCoptic"/>
+            </w:pPr>
+            <w:r>
+              <w:t>3 For behold, Your</w:t>
+            </w:r>
+            <w:r>
+              <w:t xml:space="preserve"> enemies make a tumult,</w:t>
+            </w:r>
+          </w:p>
+          <w:p>
+            <w:pPr>
+              <w:pStyle w:val="EnglishHangEndNoCoptic"/>
+            </w:pPr>
+            <w:r>
+              <w:tab/>
+              <w:t xml:space="preserve">and those who hate </w:t>
+            </w:r>
+            <w:r>
+              <w:t>You</w:t>
+            </w:r>
+            <w:r>
+              <w:t xml:space="preserve"> </w:t>
+            </w:r>
+            <w:r>
+              <w:t>rasied</w:t>
+            </w:r>
+            <w:r>
+              <w:t xml:space="preserve"> their heads.</w:t>
+            </w:r>
+          </w:p>
+          <w:p>
+            <w:pPr>
               <w:pStyle w:val="EngIndEnd"/>
             </w:pPr>
           </w:p>
@@ -523,7 +536,6 @@
             <w:tcW w:w="621" w:type="pct"/>
           </w:tcPr>
           <w:p>
-            <w:proofErr w:type="gramStart"/>
             <w:r>
               <w:t>For lo, Thine enemies have made a murmuring, and they that hate Thee have lift</w:t>
             </w:r>
@@ -533,7 +545,6 @@
             <w:r>
               <w:t>up their head.</w:t>
             </w:r>
-            <w:proofErr w:type="gramEnd"/>
           </w:p>
         </w:tc>
         <w:tc>
@@ -552,13 +563,8 @@
             <w:pPr>
               <w:pStyle w:val="EngIndEnd"/>
             </w:pPr>
-            <w:proofErr w:type="gramStart"/>
-            <w:r>
-              <w:t>and</w:t>
-            </w:r>
-            <w:proofErr w:type="gramEnd"/>
-            <w:r>
-              <w:t xml:space="preserve"> those who hate you raised their head.</w:t>
+            <w:r>
+              <w:t>and those who hate you raised their head.</w:t>
             </w:r>
           </w:p>
         </w:tc>
@@ -614,27 +620,15 @@
                 <w:shd w:val="clear" w:color="auto" w:fill="FFFFFF"/>
               </w:rPr>
             </w:pPr>
-            <w:proofErr w:type="gramStart"/>
-            <w:r>
-              <w:rPr>
-                <w:rFonts w:ascii="Tahoma" w:eastAsia="Times New Roman" w:hAnsi="Tahoma" w:cs="Tahoma"/>
-                <w:color w:val="2E1308"/>
-                <w:sz w:val="24"/>
-                <w:szCs w:val="24"/>
-                <w:shd w:val="clear" w:color="auto" w:fill="FFFFFF"/>
-              </w:rPr>
-              <w:t>And</w:t>
-            </w:r>
-            <w:proofErr w:type="gramEnd"/>
-            <w:r>
-              <w:rPr>
-                <w:rFonts w:ascii="Tahoma" w:eastAsia="Times New Roman" w:hAnsi="Tahoma" w:cs="Tahoma"/>
-                <w:color w:val="2E1308"/>
-                <w:sz w:val="24"/>
-                <w:szCs w:val="24"/>
-                <w:shd w:val="clear" w:color="auto" w:fill="FFFFFF"/>
-              </w:rPr>
-              <w:t xml:space="preserve"> those who hate You raised up their heads.</w:t>
+            <w:r>
+              <w:rPr>
+                <w:rFonts w:ascii="Tahoma" w:eastAsia="Times New Roman" w:hAnsi="Tahoma" w:cs="Tahoma"/>
+                <w:color w:val="2E1308"/>
+                <w:sz w:val="24"/>
+                <w:szCs w:val="24"/>
+                <w:shd w:val="clear" w:color="auto" w:fill="FFFFFF"/>
+              </w:rPr>
+              <w:t>And those who hate You raised up their heads.</w:t>
             </w:r>
           </w:p>
         </w:tc>
@@ -664,14 +658,7 @@
             </w:pPr>
             <w:r>
               <w:tab/>
-            </w:r>
-            <w:proofErr w:type="gramStart"/>
-            <w:r>
-              <w:t>and</w:t>
-            </w:r>
-            <w:proofErr w:type="gramEnd"/>
-            <w:r>
-              <w:t xml:space="preserve"> conspire against </w:t>
+              <w:t xml:space="preserve">and conspire against </w:t>
             </w:r>
             <w:r>
               <w:t>Your</w:t>
@@ -692,6 +679,50 @@
           </w:tcPr>
           <w:p>
             <w:pPr>
+              <w:pStyle w:val="EnglishHangNoCoptic"/>
+            </w:pPr>
+            <w:r>
+              <w:t xml:space="preserve">4 They </w:t>
+            </w:r>
+            <w:r>
+              <w:t>devised</w:t>
+            </w:r>
+            <w:r>
+              <w:t xml:space="preserve"> wicked plots against </w:t>
+            </w:r>
+            <w:r>
+              <w:t>Your</w:t>
+            </w:r>
+            <w:r>
+              <w:t xml:space="preserve"> people</w:t>
+            </w:r>
+            <w:r>
+              <w:t>,</w:t>
+            </w:r>
+          </w:p>
+          <w:p>
+            <w:pPr>
+              <w:pStyle w:val="EnglishHangEndNoCoptic"/>
+            </w:pPr>
+            <w:r>
+              <w:tab/>
+              <w:t>and conspire</w:t>
+            </w:r>
+            <w:r>
+              <w:t>d</w:t>
+            </w:r>
+            <w:r>
+              <w:t xml:space="preserve"> against </w:t>
+            </w:r>
+            <w:r>
+              <w:t>Your</w:t>
+            </w:r>
+            <w:r>
+              <w:t xml:space="preserve"> saints.</w:t>
+            </w:r>
+          </w:p>
+          <w:p>
+            <w:pPr>
               <w:pStyle w:val="EngIndEnd"/>
             </w:pPr>
           </w:p>
@@ -734,34 +765,21 @@
             <w:pPr>
               <w:pStyle w:val="EngIndEnd"/>
             </w:pPr>
-            <w:proofErr w:type="gramStart"/>
-            <w:r>
-              <w:t>and</w:t>
-            </w:r>
-            <w:proofErr w:type="gramEnd"/>
-            <w:r>
-              <w:t xml:space="preserve"> they conspired against your saints.</w:t>
-            </w:r>
-          </w:p>
-        </w:tc>
-        <w:tc>
-          <w:tcPr>
-            <w:tcW w:w="632" w:type="pct"/>
-          </w:tcPr>
-          <w:p>
-            <w:pPr>
-              <w:pStyle w:val="EngIndEnd"/>
-            </w:pPr>
-            <w:r>
-              <w:t xml:space="preserve">Against thy </w:t>
-            </w:r>
-            <w:proofErr w:type="gramStart"/>
-            <w:r>
-              <w:t>people</w:t>
-            </w:r>
-            <w:proofErr w:type="gramEnd"/>
-            <w:r>
-              <w:t xml:space="preserve"> they have craftily imagined a device, and have taken counsel against thy saints.</w:t>
+            <w:r>
+              <w:t>and they conspired against your saints.</w:t>
+            </w:r>
+          </w:p>
+        </w:tc>
+        <w:tc>
+          <w:tcPr>
+            <w:tcW w:w="632" w:type="pct"/>
+          </w:tcPr>
+          <w:p>
+            <w:pPr>
+              <w:pStyle w:val="EngIndEnd"/>
+            </w:pPr>
+            <w:r>
+              <w:t>Against thy people they have craftily imagined a device, and have taken counsel against thy saints.</w:t>
             </w:r>
           </w:p>
         </w:tc>
@@ -804,27 +822,15 @@
                 <w:shd w:val="clear" w:color="auto" w:fill="FFFFFF"/>
               </w:rPr>
             </w:pPr>
-            <w:proofErr w:type="gramStart"/>
-            <w:r>
-              <w:rPr>
-                <w:rFonts w:ascii="Tahoma" w:eastAsia="Times New Roman" w:hAnsi="Tahoma" w:cs="Tahoma"/>
-                <w:color w:val="2E1308"/>
-                <w:sz w:val="24"/>
-                <w:szCs w:val="24"/>
-                <w:shd w:val="clear" w:color="auto" w:fill="FFFFFF"/>
-              </w:rPr>
-              <w:t>And</w:t>
-            </w:r>
-            <w:proofErr w:type="gramEnd"/>
-            <w:r>
-              <w:rPr>
-                <w:rFonts w:ascii="Tahoma" w:eastAsia="Times New Roman" w:hAnsi="Tahoma" w:cs="Tahoma"/>
-                <w:color w:val="2E1308"/>
-                <w:sz w:val="24"/>
-                <w:szCs w:val="24"/>
-                <w:shd w:val="clear" w:color="auto" w:fill="FFFFFF"/>
-              </w:rPr>
-              <w:t xml:space="preserve"> they plotted against Your saints.</w:t>
+            <w:r>
+              <w:rPr>
+                <w:rFonts w:ascii="Tahoma" w:eastAsia="Times New Roman" w:hAnsi="Tahoma" w:cs="Tahoma"/>
+                <w:color w:val="2E1308"/>
+                <w:sz w:val="24"/>
+                <w:szCs w:val="24"/>
+                <w:shd w:val="clear" w:color="auto" w:fill="FFFFFF"/>
+              </w:rPr>
+              <w:t>And they plotted against Your saints.</w:t>
             </w:r>
           </w:p>
         </w:tc>
@@ -848,14 +854,7 @@
             </w:pPr>
             <w:r>
               <w:tab/>
-            </w:r>
-            <w:proofErr w:type="gramStart"/>
-            <w:r>
-              <w:t>and</w:t>
-            </w:r>
-            <w:proofErr w:type="gramEnd"/>
-            <w:r>
-              <w:t xml:space="preserve"> let the name of Israel be remembered no more.’</w:t>
+              <w:t>and let the name of Israel be remembered no more.’</w:t>
             </w:r>
           </w:p>
           <w:p>
@@ -870,6 +869,39 @@
           </w:tcPr>
           <w:p>
             <w:pPr>
+              <w:pStyle w:val="EnglishHangNoCoptic"/>
+            </w:pPr>
+            <w:r>
+              <w:lastRenderedPageBreak/>
+              <w:t xml:space="preserve">5 They </w:t>
+            </w:r>
+            <w:r>
+              <w:t>said, “</w:t>
+            </w:r>
+            <w:r>
+              <w:t xml:space="preserve">Come, let us </w:t>
+            </w:r>
+            <w:r>
+              <w:t>destroy</w:t>
+            </w:r>
+            <w:r>
+              <w:t xml:space="preserve"> them from being a nation,</w:t>
+            </w:r>
+          </w:p>
+          <w:p>
+            <w:pPr>
+              <w:pStyle w:val="EnglishHangEndNoCoptic"/>
+            </w:pPr>
+            <w:r>
+              <w:tab/>
+              <w:t>and let the name o</w:t>
+            </w:r>
+            <w:r>
+              <w:t>f Israel be remembered no more.”</w:t>
+            </w:r>
+          </w:p>
+          <w:p>
+            <w:pPr>
               <w:pStyle w:val="EngIndEnd"/>
             </w:pPr>
           </w:p>
@@ -891,13 +923,8 @@
             <w:tcW w:w="621" w:type="pct"/>
           </w:tcPr>
           <w:p>
-            <w:proofErr w:type="gramStart"/>
-            <w:r>
-              <w:t>They have said, Come, and let us root them out from among the nations,</w:t>
-            </w:r>
-            <w:proofErr w:type="gramEnd"/>
-            <w:r>
-              <w:t xml:space="preserve"> and that the name of Israel may be no more in remembrance.</w:t>
+            <w:r>
+              <w:t>They have said, Come, and let us root them out from among the nations, and that the name of Israel may be no more in remembrance.</w:t>
             </w:r>
           </w:p>
         </w:tc>
@@ -936,15 +963,7 @@
             </w:pPr>
             <w:r>
               <w:lastRenderedPageBreak/>
-              <w:t xml:space="preserve">They have said, Come, and let </w:t>
-            </w:r>
-            <w:proofErr w:type="gramStart"/>
-            <w:r>
-              <w:t>us utterly</w:t>
-            </w:r>
-            <w:proofErr w:type="gramEnd"/>
-            <w:r>
-              <w:t xml:space="preserve"> destroy them out of the nation; and let the name of Israel be </w:t>
+              <w:t xml:space="preserve">They have said, Come, and let us utterly destroy them out of the nation; and let the name of Israel be </w:t>
             </w:r>
             <w:r>
               <w:lastRenderedPageBreak/>
@@ -1025,14 +1044,7 @@
             </w:pPr>
             <w:r>
               <w:tab/>
-            </w:r>
-            <w:proofErr w:type="gramStart"/>
-            <w:r>
-              <w:t>they</w:t>
-            </w:r>
-            <w:proofErr w:type="gramEnd"/>
-            <w:r>
-              <w:t xml:space="preserve"> have made a league against </w:t>
+              <w:t xml:space="preserve">they have made a league against </w:t>
             </w:r>
             <w:r>
               <w:t>You</w:t>
@@ -1051,6 +1063,44 @@
           <w:tcPr>
             <w:tcW w:w="613" w:type="pct"/>
           </w:tcPr>
+          <w:p>
+            <w:pPr>
+              <w:pStyle w:val="EnglishHangNoCoptic"/>
+            </w:pPr>
+            <w:r>
+              <w:t>6 For they conspire</w:t>
+            </w:r>
+            <w:r>
+              <w:t>d</w:t>
+            </w:r>
+            <w:r>
+              <w:t xml:space="preserve"> together</w:t>
+            </w:r>
+            <w:r>
+              <w:t xml:space="preserve"> with one accord</w:t>
+            </w:r>
+            <w:r>
+              <w:t>;</w:t>
+            </w:r>
+          </w:p>
+          <w:p>
+            <w:pPr>
+              <w:pStyle w:val="EnglishHangEndNoCoptic"/>
+            </w:pPr>
+            <w:r>
+              <w:tab/>
+              <w:t xml:space="preserve">they have made a </w:t>
+            </w:r>
+            <w:r>
+              <w:t>covenant</w:t>
+            </w:r>
+            <w:r>
+              <w:t xml:space="preserve"> against </w:t>
+            </w:r>
+            <w:r>
+              <w:t>You—</w:t>
+            </w:r>
+          </w:p>
           <w:p>
             <w:pPr>
               <w:pStyle w:val="EngIndEnd"/>
@@ -1175,15 +1225,7 @@
               <w:pStyle w:val="EnglishHangNoCoptic"/>
             </w:pPr>
             <w:r>
-              <w:t xml:space="preserve">7 The tents of Edom and the </w:t>
-            </w:r>
-            <w:proofErr w:type="spellStart"/>
-            <w:r>
-              <w:t>Ishmaelites</w:t>
-            </w:r>
-            <w:proofErr w:type="spellEnd"/>
-            <w:r>
-              <w:t>,</w:t>
+              <w:t>7 The tents of Edom and the Ishmaelites,</w:t>
             </w:r>
           </w:p>
           <w:p>
@@ -1192,15 +1234,7 @@
             </w:pPr>
             <w:r>
               <w:tab/>
-              <w:t xml:space="preserve">Moab and the </w:t>
-            </w:r>
-            <w:proofErr w:type="spellStart"/>
-            <w:r>
-              <w:t>Hagarites</w:t>
-            </w:r>
-            <w:proofErr w:type="spellEnd"/>
-            <w:r>
-              <w:t>,</w:t>
+              <w:t>Moab and the Hagarites,</w:t>
             </w:r>
           </w:p>
           <w:p>
@@ -1215,6 +1249,35 @@
           </w:tcPr>
           <w:p>
             <w:pPr>
+              <w:pStyle w:val="EnglishHangNoCoptic"/>
+            </w:pPr>
+            <w:r>
+              <w:t xml:space="preserve">7 The tents of </w:t>
+            </w:r>
+            <w:r>
+              <w:t xml:space="preserve">the </w:t>
+            </w:r>
+            <w:r>
+              <w:t>Edom</w:t>
+            </w:r>
+            <w:r>
+              <w:t>ites</w:t>
+            </w:r>
+            <w:r>
+              <w:t xml:space="preserve"> and the Ishmaelites,</w:t>
+            </w:r>
+          </w:p>
+          <w:p>
+            <w:pPr>
+              <w:pStyle w:val="EnglishHangEndNoCoptic"/>
+            </w:pPr>
+            <w:r>
+              <w:tab/>
+              <w:t>Moab and the Hagarites,</w:t>
+            </w:r>
+          </w:p>
+          <w:p>
+            <w:pPr>
               <w:pStyle w:val="EngIndEnd"/>
             </w:pPr>
           </w:p>
@@ -1237,113 +1300,41 @@
           </w:tcPr>
           <w:p>
             <w:r>
-              <w:t xml:space="preserve">The tabernacles of the </w:t>
-            </w:r>
-            <w:proofErr w:type="spellStart"/>
-            <w:r>
-              <w:t>Edomites</w:t>
-            </w:r>
-            <w:proofErr w:type="spellEnd"/>
-            <w:r>
-              <w:t xml:space="preserve">, and the </w:t>
-            </w:r>
-            <w:proofErr w:type="spellStart"/>
-            <w:r>
-              <w:t>Ishmaelites</w:t>
-            </w:r>
-            <w:proofErr w:type="spellEnd"/>
-            <w:r>
-              <w:t xml:space="preserve">, the Moabites, and </w:t>
-            </w:r>
-            <w:proofErr w:type="spellStart"/>
-            <w:r>
-              <w:t>Hagarenes</w:t>
-            </w:r>
-            <w:proofErr w:type="spellEnd"/>
-            <w:r>
-              <w:t>;</w:t>
-            </w:r>
-          </w:p>
-        </w:tc>
-        <w:tc>
-          <w:tcPr>
-            <w:tcW w:w="632" w:type="pct"/>
-          </w:tcPr>
-          <w:p>
-            <w:pPr>
-              <w:pStyle w:val="EngIndEnd"/>
-            </w:pPr>
-            <w:r>
-              <w:t xml:space="preserve">the coverts of the </w:t>
-            </w:r>
-            <w:proofErr w:type="spellStart"/>
-            <w:r>
-              <w:t>Idumeans</w:t>
-            </w:r>
-            <w:proofErr w:type="spellEnd"/>
-            <w:r>
-              <w:t xml:space="preserve"> and the </w:t>
-            </w:r>
-            <w:proofErr w:type="spellStart"/>
-            <w:r>
-              <w:t>Ismaelites</w:t>
-            </w:r>
-            <w:proofErr w:type="spellEnd"/>
-            <w:r>
-              <w:t>,</w:t>
-            </w:r>
-          </w:p>
-          <w:p>
-            <w:pPr>
-              <w:pStyle w:val="EngIndEnd"/>
-            </w:pPr>
-            <w:r>
-              <w:t xml:space="preserve">Moab and the </w:t>
-            </w:r>
-            <w:proofErr w:type="spellStart"/>
-            <w:r>
-              <w:t>Hagarites</w:t>
-            </w:r>
-            <w:proofErr w:type="spellEnd"/>
-            <w:r>
-              <w:t>,</w:t>
-            </w:r>
-          </w:p>
-        </w:tc>
-        <w:tc>
-          <w:tcPr>
-            <w:tcW w:w="632" w:type="pct"/>
-          </w:tcPr>
-          <w:p>
-            <w:pPr>
-              <w:pStyle w:val="EngIndEnd"/>
-            </w:pPr>
-            <w:r>
-              <w:t xml:space="preserve">even the tents of the </w:t>
-            </w:r>
-            <w:proofErr w:type="spellStart"/>
-            <w:r>
-              <w:t>Idumeans</w:t>
-            </w:r>
-            <w:proofErr w:type="spellEnd"/>
-            <w:r>
-              <w:t xml:space="preserve">, and the </w:t>
-            </w:r>
-            <w:proofErr w:type="spellStart"/>
-            <w:r>
-              <w:t>Ismaelites</w:t>
-            </w:r>
-            <w:proofErr w:type="spellEnd"/>
-            <w:r>
-              <w:t xml:space="preserve">; Moab, and the </w:t>
-            </w:r>
-            <w:proofErr w:type="spellStart"/>
-            <w:r>
-              <w:t>Agarenes</w:t>
-            </w:r>
-            <w:proofErr w:type="spellEnd"/>
-            <w:r>
-              <w:t>;</w:t>
+              <w:t>The tabernacles of the Edomites, and the Ishmaelites, the Moabites, and Hagarenes;</w:t>
+            </w:r>
+          </w:p>
+        </w:tc>
+        <w:tc>
+          <w:tcPr>
+            <w:tcW w:w="632" w:type="pct"/>
+          </w:tcPr>
+          <w:p>
+            <w:pPr>
+              <w:pStyle w:val="EngIndEnd"/>
+            </w:pPr>
+            <w:r>
+              <w:t>the coverts of the Idumeans and the Ismaelites,</w:t>
+            </w:r>
+          </w:p>
+          <w:p>
+            <w:pPr>
+              <w:pStyle w:val="EngIndEnd"/>
+            </w:pPr>
+            <w:r>
+              <w:t>Moab and the Hagarites,</w:t>
+            </w:r>
+          </w:p>
+        </w:tc>
+        <w:tc>
+          <w:tcPr>
+            <w:tcW w:w="632" w:type="pct"/>
+          </w:tcPr>
+          <w:p>
+            <w:pPr>
+              <w:pStyle w:val="EngIndEnd"/>
+            </w:pPr>
+            <w:r>
+              <w:t>even the tents of the Idumeans, and the Ismaelites; Moab, and the Agarenes;</w:t>
             </w:r>
           </w:p>
         </w:tc>
@@ -1371,51 +1362,7 @@
                 <w:szCs w:val="24"/>
                 <w:shd w:val="clear" w:color="auto" w:fill="FFFFFF"/>
               </w:rPr>
-              <w:t xml:space="preserve">The tents of the </w:t>
-            </w:r>
-            <w:proofErr w:type="spellStart"/>
-            <w:r>
-              <w:rPr>
-                <w:rFonts w:ascii="Tahoma" w:eastAsia="Times New Roman" w:hAnsi="Tahoma" w:cs="Tahoma"/>
-                <w:color w:val="2E1308"/>
-                <w:sz w:val="24"/>
-                <w:szCs w:val="24"/>
-                <w:shd w:val="clear" w:color="auto" w:fill="FFFFFF"/>
-              </w:rPr>
-              <w:t>Edomites</w:t>
-            </w:r>
-            <w:proofErr w:type="spellEnd"/>
-            <w:r>
-              <w:rPr>
-                <w:rFonts w:ascii="Tahoma" w:eastAsia="Times New Roman" w:hAnsi="Tahoma" w:cs="Tahoma"/>
-                <w:color w:val="2E1308"/>
-                <w:sz w:val="24"/>
-                <w:szCs w:val="24"/>
-                <w:shd w:val="clear" w:color="auto" w:fill="FFFFFF"/>
-              </w:rPr>
-              <w:t xml:space="preserve"> and the </w:t>
-            </w:r>
-            <w:proofErr w:type="spellStart"/>
-            <w:r>
-              <w:rPr>
-                <w:rFonts w:ascii="Tahoma" w:eastAsia="Times New Roman" w:hAnsi="Tahoma" w:cs="Tahoma"/>
-                <w:color w:val="2E1308"/>
-                <w:sz w:val="24"/>
-                <w:szCs w:val="24"/>
-                <w:shd w:val="clear" w:color="auto" w:fill="FFFFFF"/>
-              </w:rPr>
-              <w:t>Ishmaelites</w:t>
-            </w:r>
-            <w:proofErr w:type="spellEnd"/>
-            <w:r>
-              <w:rPr>
-                <w:rFonts w:ascii="Tahoma" w:eastAsia="Times New Roman" w:hAnsi="Tahoma" w:cs="Tahoma"/>
-                <w:color w:val="2E1308"/>
-                <w:sz w:val="24"/>
-                <w:szCs w:val="24"/>
-                <w:shd w:val="clear" w:color="auto" w:fill="FFFFFF"/>
-              </w:rPr>
-              <w:t>,</w:t>
+              <w:t>The tents of the Edomites and the Ishmaelites,</w:t>
             </w:r>
           </w:p>
           <w:p>
@@ -1438,29 +1385,7 @@
                 <w:szCs w:val="24"/>
                 <w:shd w:val="clear" w:color="auto" w:fill="FFFFFF"/>
               </w:rPr>
-              <w:t xml:space="preserve">Moab and the </w:t>
-            </w:r>
-            <w:proofErr w:type="spellStart"/>
-            <w:r>
-              <w:rPr>
-                <w:rFonts w:ascii="Tahoma" w:eastAsia="Times New Roman" w:hAnsi="Tahoma" w:cs="Tahoma"/>
-                <w:color w:val="2E1308"/>
-                <w:sz w:val="24"/>
-                <w:szCs w:val="24"/>
-                <w:shd w:val="clear" w:color="auto" w:fill="FFFFFF"/>
-              </w:rPr>
-              <w:t>Hagarenes</w:t>
-            </w:r>
-            <w:proofErr w:type="spellEnd"/>
-            <w:r>
-              <w:rPr>
-                <w:rFonts w:ascii="Tahoma" w:eastAsia="Times New Roman" w:hAnsi="Tahoma" w:cs="Tahoma"/>
-                <w:color w:val="2E1308"/>
-                <w:sz w:val="24"/>
-                <w:szCs w:val="24"/>
-                <w:shd w:val="clear" w:color="auto" w:fill="FFFFFF"/>
-              </w:rPr>
-              <w:t>,</w:t>
+              <w:t>Moab and the Hagarenes,</w:t>
             </w:r>
           </w:p>
         </w:tc>
@@ -1475,15 +1400,7 @@
               <w:pStyle w:val="EnglishHangNoCoptic"/>
             </w:pPr>
             <w:r>
-              <w:t xml:space="preserve">8 </w:t>
-            </w:r>
-            <w:proofErr w:type="spellStart"/>
-            <w:r>
-              <w:t>Gebal</w:t>
-            </w:r>
-            <w:proofErr w:type="spellEnd"/>
-            <w:r>
-              <w:t xml:space="preserve"> and Ammon and Amalek,</w:t>
+              <w:t>8 Gebal and Ammon and Amalek,</w:t>
             </w:r>
           </w:p>
           <w:p>
@@ -1492,22 +1409,7 @@
             </w:pPr>
             <w:r>
               <w:tab/>
-            </w:r>
-            <w:proofErr w:type="gramStart"/>
-            <w:r>
-              <w:t>and</w:t>
-            </w:r>
-            <w:proofErr w:type="gramEnd"/>
-            <w:r>
-              <w:t xml:space="preserve"> the Philistines with the people of </w:t>
-            </w:r>
-            <w:proofErr w:type="spellStart"/>
-            <w:r>
-              <w:t>Tyre</w:t>
-            </w:r>
-            <w:proofErr w:type="spellEnd"/>
-            <w:r>
-              <w:t>.</w:t>
+              <w:t>and the Philistines with the people of Tyre.</w:t>
             </w:r>
           </w:p>
           <w:p>
@@ -1522,6 +1424,26 @@
           </w:tcPr>
           <w:p>
             <w:pPr>
+              <w:pStyle w:val="EnglishHangNoCoptic"/>
+            </w:pPr>
+            <w:r>
+              <w:t>8 Gebal and Ammon and Amalek,</w:t>
+            </w:r>
+          </w:p>
+          <w:p>
+            <w:pPr>
+              <w:pStyle w:val="EnglishHangEndNoCoptic"/>
+            </w:pPr>
+            <w:r>
+              <w:tab/>
+              <w:t>and the Phil</w:t>
+            </w:r>
+            <w:r>
+              <w:t>istines with the people of Tyre;</w:t>
+            </w:r>
+          </w:p>
+          <w:p>
+            <w:pPr>
               <w:pStyle w:val="EngIndEnd"/>
             </w:pPr>
           </w:p>
@@ -1543,99 +1465,42 @@
             <w:tcW w:w="621" w:type="pct"/>
           </w:tcPr>
           <w:p>
-            <w:proofErr w:type="spellStart"/>
-            <w:proofErr w:type="gramStart"/>
-            <w:r>
-              <w:t>Gebal</w:t>
-            </w:r>
-            <w:proofErr w:type="spellEnd"/>
-            <w:r>
-              <w:t xml:space="preserve">, and Ammon, and Amalek, and the Philistines, with them that dwell at </w:t>
-            </w:r>
-            <w:proofErr w:type="spellStart"/>
-            <w:r>
-              <w:t>Tyre</w:t>
-            </w:r>
-            <w:proofErr w:type="spellEnd"/>
-            <w:r>
-              <w:t>.</w:t>
-            </w:r>
-            <w:proofErr w:type="gramEnd"/>
-          </w:p>
-        </w:tc>
-        <w:tc>
-          <w:tcPr>
-            <w:tcW w:w="632" w:type="pct"/>
-          </w:tcPr>
-          <w:p>
-            <w:pPr>
-              <w:pStyle w:val="EngIndEnd"/>
-            </w:pPr>
-            <w:proofErr w:type="spellStart"/>
-            <w:r>
-              <w:t>Gebal</w:t>
-            </w:r>
-            <w:proofErr w:type="spellEnd"/>
-            <w:r>
-              <w:t xml:space="preserve"> and Ammon and Amalek,</w:t>
-            </w:r>
-          </w:p>
-          <w:p>
-            <w:pPr>
-              <w:pStyle w:val="EngIndEnd"/>
-            </w:pPr>
-            <w:r>
-              <w:t xml:space="preserve">And </w:t>
-            </w:r>
-            <w:proofErr w:type="spellStart"/>
-            <w:r>
-              <w:t>allophyles</w:t>
-            </w:r>
-            <w:proofErr w:type="spellEnd"/>
-            <w:r>
-              <w:t xml:space="preserve"> with the inhabitants of </w:t>
-            </w:r>
-            <w:proofErr w:type="spellStart"/>
-            <w:r>
-              <w:t>Tyre</w:t>
-            </w:r>
-            <w:proofErr w:type="spellEnd"/>
-            <w:r>
-              <w:t>;</w:t>
-            </w:r>
-          </w:p>
-        </w:tc>
-        <w:tc>
-          <w:tcPr>
-            <w:tcW w:w="632" w:type="pct"/>
-          </w:tcPr>
-          <w:p>
-            <w:pPr>
-              <w:pStyle w:val="EngIndEnd"/>
-            </w:pPr>
-            <w:proofErr w:type="spellStart"/>
-            <w:r>
-              <w:t>Gebal</w:t>
-            </w:r>
-            <w:proofErr w:type="spellEnd"/>
-            <w:r>
-              <w:t>, and Ammon, and Amalec</w:t>
-            </w:r>
-            <w:proofErr w:type="gramStart"/>
-            <w:r>
-              <w:t>;</w:t>
-            </w:r>
-            <w:proofErr w:type="gramEnd"/>
-            <w:r>
-              <w:t xml:space="preserve"> the Philistines also, with them that dwell at </w:t>
-            </w:r>
-            <w:proofErr w:type="spellStart"/>
-            <w:r>
-              <w:t>Tyre</w:t>
-            </w:r>
-            <w:proofErr w:type="spellEnd"/>
-            <w:r>
-              <w:t>.</w:t>
+            <w:r>
+              <w:t>Gebal, and Ammon, and Amalek, and the Philistines, with them that dwell at Tyre.</w:t>
+            </w:r>
+          </w:p>
+        </w:tc>
+        <w:tc>
+          <w:tcPr>
+            <w:tcW w:w="632" w:type="pct"/>
+          </w:tcPr>
+          <w:p>
+            <w:pPr>
+              <w:pStyle w:val="EngIndEnd"/>
+            </w:pPr>
+            <w:r>
+              <w:t>Gebal and Ammon and Amalek,</w:t>
+            </w:r>
+          </w:p>
+          <w:p>
+            <w:pPr>
+              <w:pStyle w:val="EngIndEnd"/>
+            </w:pPr>
+            <w:r>
+              <w:t>And allophyles with the inhabitants of Tyre;</w:t>
+            </w:r>
+          </w:p>
+        </w:tc>
+        <w:tc>
+          <w:tcPr>
+            <w:tcW w:w="632" w:type="pct"/>
+          </w:tcPr>
+          <w:p>
+            <w:pPr>
+              <w:pStyle w:val="EngIndEnd"/>
+            </w:pPr>
+            <w:r>
+              <w:t>Gebal, and Ammon, and Amalec; the Philistines also, with them that dwell at Tyre.</w:t>
             </w:r>
           </w:p>
         </w:tc>
@@ -1655,27 +1520,15 @@
                 <w:shd w:val="clear" w:color="auto" w:fill="FFFFFF"/>
               </w:rPr>
             </w:pPr>
-            <w:proofErr w:type="spellStart"/>
-            <w:r>
-              <w:rPr>
-                <w:rFonts w:ascii="Tahoma" w:eastAsia="Times New Roman" w:hAnsi="Tahoma" w:cs="Tahoma"/>
-                <w:color w:val="2E1308"/>
-                <w:sz w:val="24"/>
-                <w:szCs w:val="24"/>
-                <w:shd w:val="clear" w:color="auto" w:fill="FFFFFF"/>
-              </w:rPr>
-              <w:t>Gebal</w:t>
-            </w:r>
-            <w:proofErr w:type="spellEnd"/>
-            <w:r>
-              <w:rPr>
-                <w:rFonts w:ascii="Tahoma" w:eastAsia="Times New Roman" w:hAnsi="Tahoma" w:cs="Tahoma"/>
-                <w:color w:val="2E1308"/>
-                <w:sz w:val="24"/>
-                <w:szCs w:val="24"/>
-                <w:shd w:val="clear" w:color="auto" w:fill="FFFFFF"/>
-              </w:rPr>
-              <w:t xml:space="preserve"> and Ammon and Amalek,</w:t>
+            <w:r>
+              <w:rPr>
+                <w:rFonts w:ascii="Tahoma" w:eastAsia="Times New Roman" w:hAnsi="Tahoma" w:cs="Tahoma"/>
+                <w:color w:val="2E1308"/>
+                <w:sz w:val="24"/>
+                <w:szCs w:val="24"/>
+                <w:shd w:val="clear" w:color="auto" w:fill="FFFFFF"/>
+              </w:rPr>
+              <w:t>Gebal and Ammon and Amalek,</w:t>
             </w:r>
           </w:p>
           <w:p>
@@ -1698,29 +1551,7 @@
                 <w:szCs w:val="24"/>
                 <w:shd w:val="clear" w:color="auto" w:fill="FFFFFF"/>
               </w:rPr>
-              <w:t xml:space="preserve">And foreigners with the inhabitants of </w:t>
-            </w:r>
-            <w:proofErr w:type="spellStart"/>
-            <w:r>
-              <w:rPr>
-                <w:rFonts w:ascii="Tahoma" w:eastAsia="Times New Roman" w:hAnsi="Tahoma" w:cs="Tahoma"/>
-                <w:color w:val="2E1308"/>
-                <w:sz w:val="24"/>
-                <w:szCs w:val="24"/>
-                <w:shd w:val="clear" w:color="auto" w:fill="FFFFFF"/>
-              </w:rPr>
-              <w:t>Tyre</w:t>
-            </w:r>
-            <w:proofErr w:type="spellEnd"/>
-            <w:r>
-              <w:rPr>
-                <w:rFonts w:ascii="Tahoma" w:eastAsia="Times New Roman" w:hAnsi="Tahoma" w:cs="Tahoma"/>
-                <w:color w:val="2E1308"/>
-                <w:sz w:val="24"/>
-                <w:szCs w:val="24"/>
-                <w:shd w:val="clear" w:color="auto" w:fill="FFFFFF"/>
-              </w:rPr>
-              <w:t>;</w:t>
+              <w:t>And foreigners with the inhabitants of Tyre;</w:t>
             </w:r>
           </w:p>
         </w:tc>
@@ -1744,14 +1575,7 @@
             </w:pPr>
             <w:r>
               <w:tab/>
-            </w:r>
-            <w:proofErr w:type="gramStart"/>
-            <w:r>
-              <w:t>they</w:t>
-            </w:r>
-            <w:proofErr w:type="gramEnd"/>
-            <w:r>
-              <w:t xml:space="preserve"> have come to help the sons of Lot. </w:t>
+              <w:t xml:space="preserve">they have come to help the sons of Lot. </w:t>
             </w:r>
             <w:r>
               <w:rPr>
@@ -1772,6 +1596,47 @@
           </w:tcPr>
           <w:p>
             <w:pPr>
+              <w:pStyle w:val="EnglishHangNoCoptic"/>
+            </w:pPr>
+            <w:r>
+              <w:t xml:space="preserve">9 </w:t>
+            </w:r>
+            <w:r>
+              <w:t>even Assyria has</w:t>
+            </w:r>
+            <w:r>
+              <w:t xml:space="preserve"> jointed them;</w:t>
+            </w:r>
+          </w:p>
+          <w:p>
+            <w:pPr>
+              <w:pStyle w:val="EnglishHangEndNoCoptic"/>
+            </w:pPr>
+            <w:r>
+              <w:tab/>
+              <w:t xml:space="preserve">they </w:t>
+            </w:r>
+            <w:r>
+              <w:t>came</w:t>
+            </w:r>
+            <w:r>
+              <w:t xml:space="preserve"> to </w:t>
+            </w:r>
+            <w:r>
+              <w:t>support</w:t>
+            </w:r>
+            <w:r>
+              <w:t xml:space="preserve"> the sons of Lot. </w:t>
+            </w:r>
+            <w:r>
+              <w:rPr>
+                <w:i/>
+              </w:rPr>
+              <w:t>(Pause)</w:t>
+            </w:r>
+          </w:p>
+          <w:p>
+            <w:pPr>
               <w:pStyle w:val="EngIndEnd"/>
             </w:pPr>
           </w:p>
@@ -1807,15 +1672,7 @@
               <w:pStyle w:val="EngIndEnd"/>
             </w:pPr>
             <w:r>
-              <w:t xml:space="preserve">indeed, even </w:t>
-            </w:r>
-            <w:proofErr w:type="spellStart"/>
-            <w:r>
-              <w:t>Assour</w:t>
-            </w:r>
-            <w:proofErr w:type="spellEnd"/>
-            <w:r>
-              <w:t xml:space="preserve"> came along with them;</w:t>
+              <w:t>indeed, even Assour came along with them;</w:t>
             </w:r>
           </w:p>
           <w:p>
@@ -1825,13 +1682,8 @@
                 <w:i/>
               </w:rPr>
             </w:pPr>
-            <w:proofErr w:type="gramStart"/>
-            <w:r>
-              <w:t>they</w:t>
-            </w:r>
-            <w:proofErr w:type="gramEnd"/>
-            <w:r>
-              <w:t xml:space="preserve"> came as support for the sons of Lot. </w:t>
+            <w:r>
+              <w:t xml:space="preserve">they came as support for the sons of Lot. </w:t>
             </w:r>
             <w:r>
               <w:rPr>
@@ -1939,15 +1791,7 @@
               <w:pStyle w:val="EnglishHangNoCoptic"/>
             </w:pPr>
             <w:r>
-              <w:t xml:space="preserve">10 Treat them like Midian and </w:t>
-            </w:r>
-            <w:proofErr w:type="spellStart"/>
-            <w:r>
-              <w:t>Sisera</w:t>
-            </w:r>
-            <w:proofErr w:type="spellEnd"/>
-            <w:r>
-              <w:t>,</w:t>
+              <w:t>10 Treat them like Midian and Sisera,</w:t>
             </w:r>
           </w:p>
           <w:p>
@@ -1956,30 +1800,7 @@
             </w:pPr>
             <w:r>
               <w:tab/>
-            </w:r>
-            <w:proofErr w:type="gramStart"/>
-            <w:r>
-              <w:t>like</w:t>
-            </w:r>
-            <w:proofErr w:type="gramEnd"/>
-            <w:r>
-              <w:t xml:space="preserve"> </w:t>
-            </w:r>
-            <w:proofErr w:type="spellStart"/>
-            <w:r>
-              <w:t>Jabin</w:t>
-            </w:r>
-            <w:proofErr w:type="spellEnd"/>
-            <w:r>
-              <w:t xml:space="preserve"> at the torrent of </w:t>
-            </w:r>
-            <w:proofErr w:type="spellStart"/>
-            <w:r>
-              <w:t>Kishon</w:t>
-            </w:r>
-            <w:proofErr w:type="spellEnd"/>
-            <w:r>
-              <w:t>.</w:t>
+              <w:t>like Jabin at the torrent of Kishon.</w:t>
             </w:r>
           </w:p>
           <w:p>
@@ -1994,6 +1815,49 @@
           </w:tcPr>
           <w:p>
             <w:pPr>
+              <w:pStyle w:val="EnglishHangNoCoptic"/>
+            </w:pPr>
+            <w:r>
+              <w:t xml:space="preserve">10 </w:t>
+            </w:r>
+            <w:r>
+              <w:t>Deal with</w:t>
+            </w:r>
+            <w:r>
+              <w:t xml:space="preserve"> them </w:t>
+            </w:r>
+            <w:r>
+              <w:t>as with</w:t>
+            </w:r>
+            <w:r>
+              <w:t xml:space="preserve"> Midian and Sisera,</w:t>
+            </w:r>
+          </w:p>
+          <w:p>
+            <w:pPr>
+              <w:pStyle w:val="EnglishHangEndNoCoptic"/>
+            </w:pPr>
+            <w:r>
+              <w:tab/>
+            </w:r>
+            <w:r>
+              <w:t>As with</w:t>
+            </w:r>
+            <w:r>
+              <w:t xml:space="preserve"> Jabin at the </w:t>
+            </w:r>
+            <w:r>
+              <w:t>Brook</w:t>
+            </w:r>
+            <w:r>
+              <w:t xml:space="preserve"> of Kishon;</w:t>
+            </w:r>
+          </w:p>
+          <w:p/>
+          <w:p/>
+          <w:p/>
+          <w:p>
+            <w:pPr>
               <w:pStyle w:val="EngIndEnd"/>
             </w:pPr>
           </w:p>
@@ -2008,7 +1872,11 @@
           <w:tcPr>
             <w:tcW w:w="615" w:type="pct"/>
           </w:tcPr>
-          <w:p/>
+          <w:p>
+            <w:pPr>
+              <w:jc w:val="center"/>
+            </w:pPr>
+          </w:p>
         </w:tc>
         <w:tc>
           <w:tcPr>
@@ -2016,147 +1884,41 @@
           </w:tcPr>
           <w:p>
             <w:r>
-              <w:t xml:space="preserve">Do Thou to them as unto the Midianites and unto </w:t>
-            </w:r>
-            <w:proofErr w:type="spellStart"/>
-            <w:r>
-              <w:t>Sisera</w:t>
-            </w:r>
-            <w:proofErr w:type="spellEnd"/>
-            <w:r>
-              <w:t xml:space="preserve">, as unto </w:t>
-            </w:r>
-            <w:proofErr w:type="spellStart"/>
-            <w:r>
-              <w:t>Jabin</w:t>
-            </w:r>
-            <w:proofErr w:type="spellEnd"/>
-            <w:r>
-              <w:t xml:space="preserve"> at the brook of </w:t>
-            </w:r>
-            <w:proofErr w:type="spellStart"/>
-            <w:r>
-              <w:t>Kishon</w:t>
-            </w:r>
-            <w:proofErr w:type="spellEnd"/>
-            <w:r>
-              <w:t>.</w:t>
-            </w:r>
-          </w:p>
-        </w:tc>
-        <w:tc>
-          <w:tcPr>
-            <w:tcW w:w="632" w:type="pct"/>
-          </w:tcPr>
-          <w:p>
-            <w:pPr>
-              <w:pStyle w:val="EngIndEnd"/>
-            </w:pPr>
-            <w:r>
-              <w:t xml:space="preserve">Do to them as to </w:t>
-            </w:r>
-            <w:proofErr w:type="spellStart"/>
-            <w:r>
-              <w:t>Madiam</w:t>
-            </w:r>
-            <w:proofErr w:type="spellEnd"/>
-            <w:r>
-              <w:t xml:space="preserve"> and to </w:t>
-            </w:r>
-            <w:proofErr w:type="spellStart"/>
-            <w:r>
-              <w:t>Sisara</w:t>
-            </w:r>
-            <w:proofErr w:type="spellEnd"/>
-            <w:r>
-              <w:t>,</w:t>
-            </w:r>
-          </w:p>
-          <w:p>
-            <w:pPr>
-              <w:pStyle w:val="EngIndEnd"/>
-            </w:pPr>
-            <w:proofErr w:type="gramStart"/>
-            <w:r>
-              <w:t>as</w:t>
-            </w:r>
-            <w:proofErr w:type="gramEnd"/>
-            <w:r>
-              <w:t xml:space="preserve"> </w:t>
-            </w:r>
-            <w:proofErr w:type="spellStart"/>
-            <w:r>
-              <w:t>Iabin</w:t>
-            </w:r>
-            <w:proofErr w:type="spellEnd"/>
-            <w:r>
-              <w:t xml:space="preserve"> was at </w:t>
-            </w:r>
-            <w:proofErr w:type="spellStart"/>
-            <w:r>
-              <w:t>Wadi</w:t>
-            </w:r>
-            <w:proofErr w:type="spellEnd"/>
-            <w:r>
-              <w:t xml:space="preserve"> </w:t>
-            </w:r>
-            <w:proofErr w:type="spellStart"/>
-            <w:r>
-              <w:t>Kison</w:t>
-            </w:r>
-            <w:proofErr w:type="spellEnd"/>
-            <w:r>
-              <w:t>!</w:t>
-            </w:r>
-          </w:p>
-        </w:tc>
-        <w:tc>
-          <w:tcPr>
-            <w:tcW w:w="632" w:type="pct"/>
-          </w:tcPr>
-          <w:p>
-            <w:pPr>
-              <w:pStyle w:val="EngIndEnd"/>
-            </w:pPr>
-            <w:r>
-              <w:t xml:space="preserve">Do thou to them as to </w:t>
-            </w:r>
-            <w:proofErr w:type="spellStart"/>
-            <w:r>
-              <w:t>Madiam</w:t>
-            </w:r>
-            <w:proofErr w:type="spellEnd"/>
-            <w:r>
-              <w:t xml:space="preserve">, and to </w:t>
-            </w:r>
-            <w:proofErr w:type="spellStart"/>
-            <w:r>
-              <w:t>Sisera</w:t>
-            </w:r>
-            <w:proofErr w:type="spellEnd"/>
-            <w:proofErr w:type="gramStart"/>
-            <w:r>
-              <w:t>;</w:t>
-            </w:r>
-            <w:proofErr w:type="gramEnd"/>
-            <w:r>
-              <w:t xml:space="preserve"> as to </w:t>
-            </w:r>
-            <w:proofErr w:type="spellStart"/>
-            <w:r>
-              <w:t>Jabin</w:t>
-            </w:r>
-            <w:proofErr w:type="spellEnd"/>
-            <w:r>
-              <w:t xml:space="preserve"> at the brook of </w:t>
-            </w:r>
-            <w:proofErr w:type="spellStart"/>
-            <w:r>
-              <w:t>Kison</w:t>
-            </w:r>
-            <w:proofErr w:type="spellEnd"/>
-            <w:r>
-              <w:t>.</w:t>
+              <w:t>Do Thou to them as unto the Midianites and unto Sisera, as unto Jabin at the brook of Kishon.</w:t>
+            </w:r>
+          </w:p>
+        </w:tc>
+        <w:tc>
+          <w:tcPr>
+            <w:tcW w:w="632" w:type="pct"/>
+          </w:tcPr>
+          <w:p>
+            <w:pPr>
+              <w:pStyle w:val="EngIndEnd"/>
+            </w:pPr>
+            <w:r>
+              <w:t>Do to them as to Madiam and to Sisara,</w:t>
+            </w:r>
+          </w:p>
+          <w:p>
+            <w:pPr>
+              <w:pStyle w:val="EngIndEnd"/>
+            </w:pPr>
+            <w:r>
+              <w:t>as Iabin was at Wadi Kison!</w:t>
+            </w:r>
+          </w:p>
+        </w:tc>
+        <w:tc>
+          <w:tcPr>
+            <w:tcW w:w="632" w:type="pct"/>
+          </w:tcPr>
+          <w:p>
+            <w:pPr>
+              <w:pStyle w:val="EngIndEnd"/>
+            </w:pPr>
+            <w:r>
+              <w:t>Do thou to them as to Madiam, and to Sisera; as to Jabin at the brook of Kison.</w:t>
             </w:r>
           </w:p>
         </w:tc>
@@ -2184,29 +1946,7 @@
                 <w:szCs w:val="24"/>
                 <w:shd w:val="clear" w:color="auto" w:fill="FFFFFF"/>
               </w:rPr>
-              <w:t xml:space="preserve">Deal with them as with Midian and </w:t>
-            </w:r>
-            <w:proofErr w:type="spellStart"/>
-            <w:r>
-              <w:rPr>
-                <w:rFonts w:ascii="Tahoma" w:eastAsia="Times New Roman" w:hAnsi="Tahoma" w:cs="Tahoma"/>
-                <w:color w:val="2E1308"/>
-                <w:sz w:val="24"/>
-                <w:szCs w:val="24"/>
-                <w:shd w:val="clear" w:color="auto" w:fill="FFFFFF"/>
-              </w:rPr>
-              <w:t>Sisera</w:t>
-            </w:r>
-            <w:proofErr w:type="spellEnd"/>
-            <w:r>
-              <w:rPr>
-                <w:rFonts w:ascii="Tahoma" w:eastAsia="Times New Roman" w:hAnsi="Tahoma" w:cs="Tahoma"/>
-                <w:color w:val="2E1308"/>
-                <w:sz w:val="24"/>
-                <w:szCs w:val="24"/>
-                <w:shd w:val="clear" w:color="auto" w:fill="FFFFFF"/>
-              </w:rPr>
-              <w:t>,</w:t>
+              <w:t>Deal with them as with Midian and Sisera,</w:t>
             </w:r>
           </w:p>
           <w:p>
@@ -2229,51 +1969,7 @@
                 <w:szCs w:val="24"/>
                 <w:shd w:val="clear" w:color="auto" w:fill="FFFFFF"/>
               </w:rPr>
-              <w:t xml:space="preserve">As with </w:t>
-            </w:r>
-            <w:proofErr w:type="spellStart"/>
-            <w:r>
-              <w:rPr>
-                <w:rFonts w:ascii="Tahoma" w:eastAsia="Times New Roman" w:hAnsi="Tahoma" w:cs="Tahoma"/>
-                <w:color w:val="2E1308"/>
-                <w:sz w:val="24"/>
-                <w:szCs w:val="24"/>
-                <w:shd w:val="clear" w:color="auto" w:fill="FFFFFF"/>
-              </w:rPr>
-              <w:t>Jabin</w:t>
-            </w:r>
-            <w:proofErr w:type="spellEnd"/>
-            <w:r>
-              <w:rPr>
-                <w:rFonts w:ascii="Tahoma" w:eastAsia="Times New Roman" w:hAnsi="Tahoma" w:cs="Tahoma"/>
-                <w:color w:val="2E1308"/>
-                <w:sz w:val="24"/>
-                <w:szCs w:val="24"/>
-                <w:shd w:val="clear" w:color="auto" w:fill="FFFFFF"/>
-              </w:rPr>
-              <w:t xml:space="preserve"> at the Brook </w:t>
-            </w:r>
-            <w:proofErr w:type="spellStart"/>
-            <w:r>
-              <w:rPr>
-                <w:rFonts w:ascii="Tahoma" w:eastAsia="Times New Roman" w:hAnsi="Tahoma" w:cs="Tahoma"/>
-                <w:color w:val="2E1308"/>
-                <w:sz w:val="24"/>
-                <w:szCs w:val="24"/>
-                <w:shd w:val="clear" w:color="auto" w:fill="FFFFFF"/>
-              </w:rPr>
-              <w:t>Kishon</w:t>
-            </w:r>
-            <w:proofErr w:type="spellEnd"/>
-            <w:r>
-              <w:rPr>
-                <w:rFonts w:ascii="Tahoma" w:eastAsia="Times New Roman" w:hAnsi="Tahoma" w:cs="Tahoma"/>
-                <w:color w:val="2E1308"/>
-                <w:sz w:val="24"/>
-                <w:szCs w:val="24"/>
-                <w:shd w:val="clear" w:color="auto" w:fill="FFFFFF"/>
-              </w:rPr>
-              <w:t>;</w:t>
+              <w:t>As with Jabin at the Brook Kishon;</w:t>
             </w:r>
           </w:p>
         </w:tc>
@@ -2289,15 +1985,7 @@
             </w:pPr>
             <w:r>
               <w:lastRenderedPageBreak/>
-              <w:t xml:space="preserve">11 They perished at </w:t>
-            </w:r>
-            <w:proofErr w:type="spellStart"/>
-            <w:r>
-              <w:t>Endor</w:t>
-            </w:r>
-            <w:proofErr w:type="spellEnd"/>
-            <w:r>
-              <w:t>;</w:t>
+              <w:t>11 They perished at Endor;</w:t>
             </w:r>
           </w:p>
           <w:p>
@@ -2306,14 +1994,7 @@
             </w:pPr>
             <w:r>
               <w:tab/>
-            </w:r>
-            <w:proofErr w:type="gramStart"/>
-            <w:r>
-              <w:t>they</w:t>
-            </w:r>
-            <w:proofErr w:type="gramEnd"/>
-            <w:r>
-              <w:t xml:space="preserve"> became like dung for the earth.</w:t>
+              <w:t>they became like dung for the earth.</w:t>
             </w:r>
           </w:p>
           <w:p>
@@ -2328,6 +2009,31 @@
           </w:tcPr>
           <w:p>
             <w:pPr>
+              <w:pStyle w:val="EnglishHangNoCoptic"/>
+            </w:pPr>
+            <w:r>
+              <w:t xml:space="preserve">11 They </w:t>
+            </w:r>
+            <w:r>
+              <w:t>were destroyed</w:t>
+            </w:r>
+            <w:r>
+              <w:t xml:space="preserve"> at Endor;</w:t>
+            </w:r>
+          </w:p>
+          <w:p>
+            <w:pPr>
+              <w:pStyle w:val="EnglishHangEndNoCoptic"/>
+            </w:pPr>
+            <w:r>
+              <w:tab/>
+              <w:t>they became like dung for the earth.</w:t>
+            </w:r>
+          </w:p>
+          <w:p/>
+          <w:p/>
+          <w:p>
+            <w:pPr>
               <w:pStyle w:val="EngIndEnd"/>
             </w:pPr>
           </w:p>
@@ -2342,7 +2048,11 @@
           <w:tcPr>
             <w:tcW w:w="615" w:type="pct"/>
           </w:tcPr>
-          <w:p/>
+          <w:p>
+            <w:pPr>
+              <w:jc w:val="center"/>
+            </w:pPr>
+          </w:p>
         </w:tc>
         <w:tc>
           <w:tcPr>
@@ -2350,78 +2060,41 @@
           </w:tcPr>
           <w:p>
             <w:r>
-              <w:t xml:space="preserve">They perished at </w:t>
-            </w:r>
-            <w:proofErr w:type="spellStart"/>
-            <w:r>
-              <w:t>Endor</w:t>
-            </w:r>
-            <w:proofErr w:type="spellEnd"/>
-            <w:r>
-              <w:t>, they became as dung for the earth.</w:t>
-            </w:r>
-          </w:p>
-        </w:tc>
-        <w:tc>
-          <w:tcPr>
-            <w:tcW w:w="632" w:type="pct"/>
-          </w:tcPr>
-          <w:p>
-            <w:pPr>
-              <w:pStyle w:val="EngIndEnd"/>
-            </w:pPr>
-            <w:r>
-              <w:t xml:space="preserve">They were destroyed at </w:t>
-            </w:r>
-            <w:proofErr w:type="spellStart"/>
-            <w:r>
-              <w:t>Aendor</w:t>
-            </w:r>
-            <w:proofErr w:type="spellEnd"/>
-            <w:r>
-              <w:t>;</w:t>
-            </w:r>
-          </w:p>
-          <w:p>
-            <w:pPr>
-              <w:pStyle w:val="EngIndEnd"/>
-            </w:pPr>
-            <w:proofErr w:type="gramStart"/>
-            <w:r>
-              <w:t>they</w:t>
-            </w:r>
-            <w:proofErr w:type="gramEnd"/>
-            <w:r>
-              <w:t xml:space="preserve"> became [like] dung for the ground.</w:t>
-            </w:r>
-          </w:p>
-        </w:tc>
-        <w:tc>
-          <w:tcPr>
-            <w:tcW w:w="632" w:type="pct"/>
-          </w:tcPr>
-          <w:p>
-            <w:pPr>
-              <w:pStyle w:val="EngIndEnd"/>
-            </w:pPr>
-            <w:r>
-              <w:t xml:space="preserve">They </w:t>
-            </w:r>
-            <w:proofErr w:type="gramStart"/>
-            <w:r>
-              <w:t>were utterly</w:t>
-            </w:r>
-            <w:proofErr w:type="gramEnd"/>
-            <w:r>
-              <w:t xml:space="preserve"> destroyed at </w:t>
-            </w:r>
-            <w:proofErr w:type="spellStart"/>
-            <w:r>
-              <w:t>Aendor</w:t>
-            </w:r>
-            <w:proofErr w:type="spellEnd"/>
-            <w:r>
-              <w:t>: they became as dung for the earth.</w:t>
+              <w:t>They perished at Endor, they became as dung for the earth.</w:t>
+            </w:r>
+          </w:p>
+        </w:tc>
+        <w:tc>
+          <w:tcPr>
+            <w:tcW w:w="632" w:type="pct"/>
+          </w:tcPr>
+          <w:p>
+            <w:pPr>
+              <w:pStyle w:val="EngIndEnd"/>
+            </w:pPr>
+            <w:r>
+              <w:t>They were destroyed at Aendor;</w:t>
+            </w:r>
+          </w:p>
+          <w:p>
+            <w:pPr>
+              <w:pStyle w:val="EngIndEnd"/>
+            </w:pPr>
+            <w:r>
+              <w:t>they became [like] dung for the ground.</w:t>
+            </w:r>
+          </w:p>
+        </w:tc>
+        <w:tc>
+          <w:tcPr>
+            <w:tcW w:w="632" w:type="pct"/>
+          </w:tcPr>
+          <w:p>
+            <w:pPr>
+              <w:pStyle w:val="EngIndEnd"/>
+            </w:pPr>
+            <w:r>
+              <w:t>They were utterly destroyed at Aendor: they became as dung for the earth.</w:t>
             </w:r>
           </w:p>
         </w:tc>
@@ -2449,29 +2122,7 @@
                 <w:szCs w:val="24"/>
                 <w:shd w:val="clear" w:color="auto" w:fill="FFFFFF"/>
               </w:rPr>
-              <w:t xml:space="preserve">They were destroyed at </w:t>
-            </w:r>
-            <w:proofErr w:type="spellStart"/>
-            <w:r>
-              <w:rPr>
-                <w:rFonts w:ascii="Tahoma" w:eastAsia="Times New Roman" w:hAnsi="Tahoma" w:cs="Tahoma"/>
-                <w:color w:val="2E1308"/>
-                <w:sz w:val="24"/>
-                <w:szCs w:val="24"/>
-                <w:shd w:val="clear" w:color="auto" w:fill="FFFFFF"/>
-              </w:rPr>
-              <w:t>Endor</w:t>
-            </w:r>
-            <w:proofErr w:type="spellEnd"/>
-            <w:r>
-              <w:rPr>
-                <w:rFonts w:ascii="Tahoma" w:eastAsia="Times New Roman" w:hAnsi="Tahoma" w:cs="Tahoma"/>
-                <w:color w:val="2E1308"/>
-                <w:sz w:val="24"/>
-                <w:szCs w:val="24"/>
-                <w:shd w:val="clear" w:color="auto" w:fill="FFFFFF"/>
-              </w:rPr>
-              <w:t>;</w:t>
+              <w:t>They were destroyed at Endor;</w:t>
             </w:r>
           </w:p>
           <w:p>
@@ -2509,15 +2160,7 @@
               <w:pStyle w:val="EnglishHangNoCoptic"/>
             </w:pPr>
             <w:r>
-              <w:t xml:space="preserve">12 Make their rulers like </w:t>
-            </w:r>
-            <w:proofErr w:type="spellStart"/>
-            <w:r>
-              <w:t>Oreb</w:t>
-            </w:r>
-            <w:proofErr w:type="spellEnd"/>
-            <w:r>
-              <w:t xml:space="preserve"> and Zeb,</w:t>
+              <w:t>12 Make their rulers like Oreb and Zeb,</w:t>
             </w:r>
           </w:p>
           <w:p>
@@ -2526,23 +2169,7 @@
             </w:pPr>
             <w:r>
               <w:tab/>
-              <w:t xml:space="preserve">and all their princes like </w:t>
-            </w:r>
-            <w:proofErr w:type="spellStart"/>
-            <w:r>
-              <w:t>Zeba</w:t>
-            </w:r>
-            <w:proofErr w:type="spellEnd"/>
-            <w:r>
-              <w:t xml:space="preserve"> and </w:t>
-            </w:r>
-            <w:proofErr w:type="spellStart"/>
-            <w:r>
-              <w:t>Zalmunna</w:t>
-            </w:r>
-            <w:proofErr w:type="spellEnd"/>
-            <w:r>
-              <w:t>,</w:t>
+              <w:t>and all their princes like Zeba and Zalmunna,</w:t>
             </w:r>
           </w:p>
           <w:p>
@@ -2557,6 +2184,35 @@
           </w:tcPr>
           <w:p>
             <w:pPr>
+              <w:pStyle w:val="EnglishHangNoCoptic"/>
+            </w:pPr>
+            <w:r>
+              <w:t>12 Make their rulers like Oreb and Zeb,</w:t>
+            </w:r>
+          </w:p>
+          <w:p>
+            <w:pPr>
+              <w:pStyle w:val="EnglishHangEndNoCoptic"/>
+            </w:pPr>
+            <w:r>
+              <w:tab/>
+              <w:t xml:space="preserve">and all their </w:t>
+            </w:r>
+            <w:r>
+              <w:t>rulers</w:t>
+            </w:r>
+            <w:r>
+              <w:t xml:space="preserve"> like Zeba</w:t>
+            </w:r>
+            <w:r>
+              <w:t>h</w:t>
+            </w:r>
+            <w:r>
+              <w:t xml:space="preserve"> and Zalmunna,</w:t>
+            </w:r>
+          </w:p>
+          <w:p>
+            <w:pPr>
               <w:pStyle w:val="EngIndEnd"/>
             </w:pPr>
           </w:p>
@@ -2579,129 +2235,41 @@
           </w:tcPr>
           <w:p>
             <w:r>
-              <w:t xml:space="preserve">Make their princes like </w:t>
-            </w:r>
-            <w:proofErr w:type="spellStart"/>
-            <w:r>
-              <w:t>Oreb</w:t>
-            </w:r>
-            <w:proofErr w:type="spellEnd"/>
-            <w:r>
-              <w:t xml:space="preserve"> and </w:t>
-            </w:r>
-            <w:proofErr w:type="spellStart"/>
-            <w:r>
-              <w:t>Zeeb</w:t>
-            </w:r>
-            <w:proofErr w:type="spellEnd"/>
-            <w:r>
-              <w:t xml:space="preserve">, and </w:t>
-            </w:r>
-            <w:proofErr w:type="spellStart"/>
-            <w:r>
-              <w:t>Zebah</w:t>
-            </w:r>
-            <w:proofErr w:type="spellEnd"/>
-            <w:r>
-              <w:t xml:space="preserve"> and </w:t>
-            </w:r>
-            <w:proofErr w:type="spellStart"/>
-            <w:r>
-              <w:t>Zalmunna</w:t>
-            </w:r>
-            <w:proofErr w:type="spellEnd"/>
-            <w:r>
-              <w:t>, all their princes;</w:t>
-            </w:r>
-          </w:p>
-        </w:tc>
-        <w:tc>
-          <w:tcPr>
-            <w:tcW w:w="632" w:type="pct"/>
-          </w:tcPr>
-          <w:p>
-            <w:pPr>
-              <w:pStyle w:val="EngIndEnd"/>
-            </w:pPr>
-            <w:r>
-              <w:t xml:space="preserve">Make </w:t>
-            </w:r>
-            <w:proofErr w:type="spellStart"/>
-            <w:r>
-              <w:t>hteir</w:t>
-            </w:r>
-            <w:proofErr w:type="spellEnd"/>
-            <w:r>
-              <w:t xml:space="preserve"> rulers like </w:t>
-            </w:r>
-            <w:proofErr w:type="spellStart"/>
-            <w:r>
-              <w:t>Oreb</w:t>
-            </w:r>
-            <w:proofErr w:type="spellEnd"/>
-            <w:r>
-              <w:t xml:space="preserve"> and Zeb</w:t>
-            </w:r>
-          </w:p>
-          <w:p>
-            <w:pPr>
-              <w:pStyle w:val="EngIndEnd"/>
-            </w:pPr>
-            <w:r>
-              <w:t xml:space="preserve">and </w:t>
-            </w:r>
-            <w:proofErr w:type="spellStart"/>
-            <w:r>
-              <w:t>Zebee</w:t>
-            </w:r>
-            <w:proofErr w:type="spellEnd"/>
-            <w:r>
-              <w:t xml:space="preserve"> and </w:t>
-            </w:r>
-            <w:proofErr w:type="spellStart"/>
-            <w:r>
-              <w:t>Salmana</w:t>
-            </w:r>
-            <w:proofErr w:type="spellEnd"/>
-            <w:r>
-              <w:t>—all their rulers,</w:t>
-            </w:r>
-          </w:p>
-        </w:tc>
-        <w:tc>
-          <w:tcPr>
-            <w:tcW w:w="632" w:type="pct"/>
-          </w:tcPr>
-          <w:p>
-            <w:pPr>
-              <w:pStyle w:val="EngIndEnd"/>
-            </w:pPr>
-            <w:r>
-              <w:t xml:space="preserve">Make their princes as </w:t>
-            </w:r>
-            <w:proofErr w:type="spellStart"/>
-            <w:r>
-              <w:t>Oreb</w:t>
-            </w:r>
-            <w:proofErr w:type="spellEnd"/>
-            <w:r>
-              <w:t xml:space="preserve"> and Zeb, and </w:t>
-            </w:r>
-            <w:proofErr w:type="spellStart"/>
-            <w:r>
-              <w:t>Zebee</w:t>
-            </w:r>
-            <w:proofErr w:type="spellEnd"/>
-            <w:r>
-              <w:t xml:space="preserve"> and </w:t>
-            </w:r>
-            <w:proofErr w:type="spellStart"/>
-            <w:r>
-              <w:t>Salmana</w:t>
-            </w:r>
-            <w:proofErr w:type="spellEnd"/>
-            <w:r>
-              <w:t>; even all their princes:</w:t>
+              <w:t>Make their princes like Oreb and Zeeb, and Zebah and Zalmunna, all their princes;</w:t>
+            </w:r>
+          </w:p>
+        </w:tc>
+        <w:tc>
+          <w:tcPr>
+            <w:tcW w:w="632" w:type="pct"/>
+          </w:tcPr>
+          <w:p>
+            <w:pPr>
+              <w:pStyle w:val="EngIndEnd"/>
+            </w:pPr>
+            <w:r>
+              <w:t>Make their rulers like Oreb and Zeb</w:t>
+            </w:r>
+          </w:p>
+          <w:p>
+            <w:pPr>
+              <w:pStyle w:val="EngIndEnd"/>
+            </w:pPr>
+            <w:r>
+              <w:t>and Zebee and Salmana—all their rulers,</w:t>
+            </w:r>
+          </w:p>
+        </w:tc>
+        <w:tc>
+          <w:tcPr>
+            <w:tcW w:w="632" w:type="pct"/>
+          </w:tcPr>
+          <w:p>
+            <w:pPr>
+              <w:pStyle w:val="EngIndEnd"/>
+            </w:pPr>
+            <w:r>
+              <w:t>Make their princes as Oreb and Zeb, and Zebee and Salmana; even all their princes:</w:t>
             </w:r>
           </w:p>
         </w:tc>
@@ -2729,51 +2297,7 @@
                 <w:szCs w:val="24"/>
                 <w:shd w:val="clear" w:color="auto" w:fill="FFFFFF"/>
               </w:rPr>
-              <w:t xml:space="preserve">Make their rulers like </w:t>
-            </w:r>
-            <w:proofErr w:type="spellStart"/>
-            <w:r>
-              <w:rPr>
-                <w:rFonts w:ascii="Tahoma" w:eastAsia="Times New Roman" w:hAnsi="Tahoma" w:cs="Tahoma"/>
-                <w:color w:val="2E1308"/>
-                <w:sz w:val="24"/>
-                <w:szCs w:val="24"/>
-                <w:shd w:val="clear" w:color="auto" w:fill="FFFFFF"/>
-              </w:rPr>
-              <w:t>Oreb</w:t>
-            </w:r>
-            <w:proofErr w:type="spellEnd"/>
-            <w:r>
-              <w:rPr>
-                <w:rFonts w:ascii="Tahoma" w:eastAsia="Times New Roman" w:hAnsi="Tahoma" w:cs="Tahoma"/>
-                <w:color w:val="2E1308"/>
-                <w:sz w:val="24"/>
-                <w:szCs w:val="24"/>
-                <w:shd w:val="clear" w:color="auto" w:fill="FFFFFF"/>
-              </w:rPr>
-              <w:t xml:space="preserve"> and </w:t>
-            </w:r>
-            <w:proofErr w:type="spellStart"/>
-            <w:r>
-              <w:rPr>
-                <w:rFonts w:ascii="Tahoma" w:eastAsia="Times New Roman" w:hAnsi="Tahoma" w:cs="Tahoma"/>
-                <w:color w:val="2E1308"/>
-                <w:sz w:val="24"/>
-                <w:szCs w:val="24"/>
-                <w:shd w:val="clear" w:color="auto" w:fill="FFFFFF"/>
-              </w:rPr>
-              <w:t>Zeeb</w:t>
-            </w:r>
-            <w:proofErr w:type="spellEnd"/>
-            <w:r>
-              <w:rPr>
-                <w:rFonts w:ascii="Tahoma" w:eastAsia="Times New Roman" w:hAnsi="Tahoma" w:cs="Tahoma"/>
-                <w:color w:val="2E1308"/>
-                <w:sz w:val="24"/>
-                <w:szCs w:val="24"/>
-                <w:shd w:val="clear" w:color="auto" w:fill="FFFFFF"/>
-              </w:rPr>
-              <w:t>,</w:t>
+              <w:t>Make their rulers like Oreb and Zeeb,</w:t>
             </w:r>
           </w:p>
           <w:p>
@@ -2796,51 +2320,7 @@
                 <w:szCs w:val="24"/>
                 <w:shd w:val="clear" w:color="auto" w:fill="FFFFFF"/>
               </w:rPr>
-              <w:t xml:space="preserve">And all their rulers like </w:t>
-            </w:r>
-            <w:proofErr w:type="spellStart"/>
-            <w:r>
-              <w:rPr>
-                <w:rFonts w:ascii="Tahoma" w:eastAsia="Times New Roman" w:hAnsi="Tahoma" w:cs="Tahoma"/>
-                <w:color w:val="2E1308"/>
-                <w:sz w:val="24"/>
-                <w:szCs w:val="24"/>
-                <w:shd w:val="clear" w:color="auto" w:fill="FFFFFF"/>
-              </w:rPr>
-              <w:t>Zebah</w:t>
-            </w:r>
-            <w:proofErr w:type="spellEnd"/>
-            <w:r>
-              <w:rPr>
-                <w:rFonts w:ascii="Tahoma" w:eastAsia="Times New Roman" w:hAnsi="Tahoma" w:cs="Tahoma"/>
-                <w:color w:val="2E1308"/>
-                <w:sz w:val="24"/>
-                <w:szCs w:val="24"/>
-                <w:shd w:val="clear" w:color="auto" w:fill="FFFFFF"/>
-              </w:rPr>
-              <w:t xml:space="preserve"> and </w:t>
-            </w:r>
-            <w:proofErr w:type="spellStart"/>
-            <w:r>
-              <w:rPr>
-                <w:rFonts w:ascii="Tahoma" w:eastAsia="Times New Roman" w:hAnsi="Tahoma" w:cs="Tahoma"/>
-                <w:color w:val="2E1308"/>
-                <w:sz w:val="24"/>
-                <w:szCs w:val="24"/>
-                <w:shd w:val="clear" w:color="auto" w:fill="FFFFFF"/>
-              </w:rPr>
-              <w:t>Zalmunna</w:t>
-            </w:r>
-            <w:proofErr w:type="spellEnd"/>
-            <w:r>
-              <w:rPr>
-                <w:rFonts w:ascii="Tahoma" w:eastAsia="Times New Roman" w:hAnsi="Tahoma" w:cs="Tahoma"/>
-                <w:color w:val="2E1308"/>
-                <w:sz w:val="24"/>
-                <w:szCs w:val="24"/>
-                <w:shd w:val="clear" w:color="auto" w:fill="FFFFFF"/>
-              </w:rPr>
-              <w:t>,</w:t>
+              <w:t>And all their rulers like Zebah and Zalmunna,</w:t>
             </w:r>
           </w:p>
         </w:tc>
@@ -2864,14 +2344,7 @@
             </w:pPr>
             <w:r>
               <w:tab/>
-            </w:r>
-            <w:proofErr w:type="gramStart"/>
-            <w:r>
-              <w:t>the</w:t>
-            </w:r>
-            <w:proofErr w:type="gramEnd"/>
-            <w:r>
-              <w:t xml:space="preserve"> sanctuary of God.’</w:t>
+              <w:t>the sanctuary of God.’</w:t>
             </w:r>
           </w:p>
           <w:p>
@@ -2886,6 +2359,29 @@
           </w:tcPr>
           <w:p>
             <w:pPr>
+              <w:pStyle w:val="EnglishHangNoCoptic"/>
+            </w:pPr>
+            <w:r>
+              <w:t>13 who said, “</w:t>
+            </w:r>
+            <w:r>
+              <w:t>Let us take for ourselves</w:t>
+            </w:r>
+          </w:p>
+          <w:p>
+            <w:pPr>
+              <w:pStyle w:val="EnglishHangEndNoCoptic"/>
+            </w:pPr>
+            <w:r>
+              <w:tab/>
+              <w:t>the sanctuary of</w:t>
+            </w:r>
+            <w:r>
+              <w:t xml:space="preserve"> God.”</w:t>
+            </w:r>
+          </w:p>
+          <w:p>
+            <w:pPr>
               <w:pStyle w:val="EngIndEnd"/>
             </w:pPr>
           </w:p>
@@ -2928,31 +2424,21 @@
             <w:pPr>
               <w:pStyle w:val="EngIndEnd"/>
             </w:pPr>
-            <w:proofErr w:type="gramStart"/>
-            <w:r>
-              <w:t>possession</w:t>
-            </w:r>
-            <w:proofErr w:type="gramEnd"/>
-            <w:r>
-              <w:t xml:space="preserve"> the sanctuary of God.”</w:t>
-            </w:r>
-          </w:p>
-        </w:tc>
-        <w:tc>
-          <w:tcPr>
-            <w:tcW w:w="632" w:type="pct"/>
-          </w:tcPr>
-          <w:p>
-            <w:pPr>
-              <w:pStyle w:val="EngIndEnd"/>
-            </w:pPr>
-            <w:proofErr w:type="gramStart"/>
-            <w:r>
-              <w:t>who</w:t>
-            </w:r>
-            <w:proofErr w:type="gramEnd"/>
-            <w:r>
-              <w:t xml:space="preserve"> said, let us take to ourselves the altar of God as an inheritance.</w:t>
+            <w:r>
+              <w:t>possession the sanctuary of God.”</w:t>
+            </w:r>
+          </w:p>
+        </w:tc>
+        <w:tc>
+          <w:tcPr>
+            <w:tcW w:w="632" w:type="pct"/>
+          </w:tcPr>
+          <w:p>
+            <w:pPr>
+              <w:pStyle w:val="EngIndEnd"/>
+            </w:pPr>
+            <w:r>
+              <w:t>who said, let us take to ourselves the altar of God as an inheritance.</w:t>
             </w:r>
           </w:p>
         </w:tc>
@@ -2980,29 +2466,7 @@
                 <w:szCs w:val="24"/>
                 <w:shd w:val="clear" w:color="auto" w:fill="FFFFFF"/>
               </w:rPr>
-              <w:t xml:space="preserve">Who said, “Let us inherit the holy place of God for </w:t>
-            </w:r>
-            <w:proofErr w:type="gramStart"/>
-            <w:r>
-              <w:rPr>
-                <w:rFonts w:ascii="Tahoma" w:eastAsia="Times New Roman" w:hAnsi="Tahoma" w:cs="Tahoma"/>
-                <w:color w:val="2E1308"/>
-                <w:sz w:val="24"/>
-                <w:szCs w:val="24"/>
-                <w:shd w:val="clear" w:color="auto" w:fill="FFFFFF"/>
-              </w:rPr>
-              <w:t>ourselves.</w:t>
-            </w:r>
-            <w:proofErr w:type="gramEnd"/>
-            <w:r>
-              <w:rPr>
-                <w:rFonts w:ascii="Tahoma" w:eastAsia="Times New Roman" w:hAnsi="Tahoma" w:cs="Tahoma"/>
-                <w:color w:val="2E1308"/>
-                <w:sz w:val="24"/>
-                <w:szCs w:val="24"/>
-                <w:shd w:val="clear" w:color="auto" w:fill="FFFFFF"/>
-              </w:rPr>
-              <w:t>”</w:t>
+              <w:t>Who said, “Let us inherit the holy place of God for ourselves.”</w:t>
             </w:r>
           </w:p>
         </w:tc>
@@ -3041,6 +2505,41 @@
           </w:tcPr>
           <w:p>
             <w:pPr>
+              <w:pStyle w:val="EnglishHangNoCoptic"/>
+            </w:pPr>
+            <w:r>
+              <w:t xml:space="preserve">14 </w:t>
+            </w:r>
+            <w:r>
+              <w:t>O m</w:t>
+            </w:r>
+            <w:r>
+              <w:t>y God, make them like a whirl of dust,</w:t>
+            </w:r>
+          </w:p>
+          <w:p>
+            <w:pPr>
+              <w:pStyle w:val="EnglishHangEndNoCoptic"/>
+            </w:pPr>
+            <w:r>
+              <w:tab/>
+              <w:t xml:space="preserve">like </w:t>
+            </w:r>
+            <w:r>
+              <w:t>straw</w:t>
+            </w:r>
+            <w:r>
+              <w:t xml:space="preserve"> </w:t>
+            </w:r>
+            <w:r>
+              <w:t>in</w:t>
+            </w:r>
+            <w:r>
+              <w:t xml:space="preserve"> the wind,</w:t>
+            </w:r>
+          </w:p>
+          <w:p>
+            <w:pPr>
               <w:pStyle w:val="EngIndEnd"/>
             </w:pPr>
           </w:p>
@@ -3076,49 +2575,28 @@
               <w:pStyle w:val="EngIndEnd"/>
             </w:pPr>
             <w:r>
-              <w:t xml:space="preserve">O my God, make </w:t>
-            </w:r>
-            <w:proofErr w:type="spellStart"/>
-            <w:r>
-              <w:t>htem</w:t>
-            </w:r>
-            <w:proofErr w:type="spellEnd"/>
-            <w:r>
-              <w:t xml:space="preserve"> like a wheel,</w:t>
-            </w:r>
-          </w:p>
-          <w:p>
-            <w:pPr>
-              <w:pStyle w:val="EngIndEnd"/>
-            </w:pPr>
-            <w:proofErr w:type="gramStart"/>
-            <w:r>
-              <w:t>like</w:t>
-            </w:r>
-            <w:proofErr w:type="gramEnd"/>
-            <w:r>
-              <w:t xml:space="preserve"> a straw in the wind.</w:t>
-            </w:r>
-          </w:p>
-        </w:tc>
-        <w:tc>
-          <w:tcPr>
-            <w:tcW w:w="632" w:type="pct"/>
-          </w:tcPr>
-          <w:p>
-            <w:pPr>
-              <w:pStyle w:val="EngIndEnd"/>
-            </w:pPr>
-            <w:r>
-              <w:t xml:space="preserve">O my God, </w:t>
-            </w:r>
-            <w:proofErr w:type="gramStart"/>
-            <w:r>
-              <w:t>make</w:t>
-            </w:r>
-            <w:proofErr w:type="gramEnd"/>
-            <w:r>
-              <w:t xml:space="preserve"> them as a wheel; as stubble before the face of the wind.</w:t>
+              <w:t>O my God, make htem like a wheel,</w:t>
+            </w:r>
+          </w:p>
+          <w:p>
+            <w:pPr>
+              <w:pStyle w:val="EngIndEnd"/>
+            </w:pPr>
+            <w:r>
+              <w:t>like a straw in the wind.</w:t>
+            </w:r>
+          </w:p>
+        </w:tc>
+        <w:tc>
+          <w:tcPr>
+            <w:tcW w:w="632" w:type="pct"/>
+          </w:tcPr>
+          <w:p>
+            <w:pPr>
+              <w:pStyle w:val="EngIndEnd"/>
+            </w:pPr>
+            <w:r>
+              <w:t>O my God, make them as a wheel; as stubble before the face of the wind.</w:t>
             </w:r>
           </w:p>
         </w:tc>
@@ -3193,14 +2671,7 @@
             </w:pPr>
             <w:r>
               <w:tab/>
-            </w:r>
-            <w:proofErr w:type="gramStart"/>
-            <w:r>
-              <w:t>like</w:t>
-            </w:r>
-            <w:proofErr w:type="gramEnd"/>
-            <w:r>
-              <w:t xml:space="preserve"> a flame that sets mountains ablaze.</w:t>
+              <w:t>like a flame that sets mountains ablaze.</w:t>
             </w:r>
           </w:p>
           <w:p>
@@ -3215,6 +2686,32 @@
           </w:tcPr>
           <w:p>
             <w:pPr>
+              <w:pStyle w:val="EnglishHangNoCoptic"/>
+            </w:pPr>
+            <w:r>
+              <w:t xml:space="preserve">15 like fire that burns </w:t>
+            </w:r>
+            <w:r>
+              <w:t>through a</w:t>
+            </w:r>
+            <w:r>
+              <w:t xml:space="preserve"> forest,</w:t>
+            </w:r>
+          </w:p>
+          <w:p>
+            <w:pPr>
+              <w:pStyle w:val="EnglishHangEndNoCoptic"/>
+            </w:pPr>
+            <w:r>
+              <w:tab/>
+              <w:t>like a f</w:t>
+            </w:r>
+            <w:r>
+              <w:t>lame that sets mountains ablaze;</w:t>
+            </w:r>
+          </w:p>
+          <w:p>
+            <w:pPr>
               <w:pStyle w:val="EngIndEnd"/>
             </w:pPr>
           </w:p>
@@ -3250,35 +2747,32 @@
               <w:pStyle w:val="EngIndEnd"/>
             </w:pPr>
             <w:r>
-              <w:t xml:space="preserve">Like a fire that will </w:t>
-            </w:r>
-            <w:proofErr w:type="spellStart"/>
-            <w:r>
-              <w:t>blace</w:t>
-            </w:r>
-            <w:proofErr w:type="spellEnd"/>
-            <w:r>
-              <w:t xml:space="preserve"> through a forest,</w:t>
-            </w:r>
-          </w:p>
-          <w:p>
-            <w:pPr>
-              <w:pStyle w:val="EngIndEnd"/>
-            </w:pPr>
-            <w:r>
-              <w:t>as a flame might burn up mountains,</w:t>
-            </w:r>
-          </w:p>
-        </w:tc>
-        <w:tc>
-          <w:tcPr>
-            <w:tcW w:w="632" w:type="pct"/>
-          </w:tcPr>
-          <w:p>
-            <w:pPr>
-              <w:pStyle w:val="EngIndEnd"/>
-            </w:pPr>
-            <w:r>
+              <w:t>Like a fire that will blace through a forest,</w:t>
+            </w:r>
+          </w:p>
+          <w:p>
+            <w:pPr>
+              <w:pStyle w:val="EngIndEnd"/>
+            </w:pPr>
+            <w:r>
+              <w:t xml:space="preserve">as a flame might burn up </w:t>
+            </w:r>
+            <w:r>
+              <w:lastRenderedPageBreak/>
+              <w:t>mountains,</w:t>
+            </w:r>
+          </w:p>
+        </w:tc>
+        <w:tc>
+          <w:tcPr>
+            <w:tcW w:w="632" w:type="pct"/>
+          </w:tcPr>
+          <w:p>
+            <w:pPr>
+              <w:pStyle w:val="EngIndEnd"/>
+            </w:pPr>
+            <w:r>
+              <w:lastRenderedPageBreak/>
               <w:t>As fire which shall burn up a wood, as the flame may consume the mountains;</w:t>
             </w:r>
           </w:p>
@@ -3307,29 +2801,7 @@
                 <w:szCs w:val="24"/>
                 <w:shd w:val="clear" w:color="auto" w:fill="FFFFFF"/>
               </w:rPr>
-              <w:t xml:space="preserve">Like fire that </w:t>
-            </w:r>
-            <w:proofErr w:type="spellStart"/>
-            <w:r>
-              <w:rPr>
-                <w:rFonts w:ascii="Tahoma" w:eastAsia="Times New Roman" w:hAnsi="Tahoma" w:cs="Tahoma"/>
-                <w:color w:val="2E1308"/>
-                <w:sz w:val="24"/>
-                <w:szCs w:val="24"/>
-                <w:shd w:val="clear" w:color="auto" w:fill="FFFFFF"/>
-              </w:rPr>
-              <w:t>burns</w:t>
-            </w:r>
-            <w:proofErr w:type="spellEnd"/>
-            <w:r>
-              <w:rPr>
-                <w:rFonts w:ascii="Tahoma" w:eastAsia="Times New Roman" w:hAnsi="Tahoma" w:cs="Tahoma"/>
-                <w:color w:val="2E1308"/>
-                <w:sz w:val="24"/>
-                <w:szCs w:val="24"/>
-                <w:shd w:val="clear" w:color="auto" w:fill="FFFFFF"/>
-              </w:rPr>
-              <w:t xml:space="preserve"> through a thicket,</w:t>
+              <w:t>Like fire that burns through a thicket,</w:t>
             </w:r>
           </w:p>
           <w:p>
@@ -3367,6 +2839,7 @@
               <w:pStyle w:val="EnglishHangNoCoptic"/>
             </w:pPr>
             <w:r>
+              <w:lastRenderedPageBreak/>
               <w:t xml:space="preserve">16 So pursue them with </w:t>
             </w:r>
             <w:r>
@@ -3382,14 +2855,7 @@
             </w:pPr>
             <w:r>
               <w:tab/>
-            </w:r>
-            <w:proofErr w:type="gramStart"/>
-            <w:r>
-              <w:t>and</w:t>
-            </w:r>
-            <w:proofErr w:type="gramEnd"/>
-            <w:r>
-              <w:t xml:space="preserve"> confound them with </w:t>
+              <w:t xml:space="preserve">and confound them with </w:t>
             </w:r>
             <w:r>
               <w:t>Your</w:t>
@@ -3410,6 +2876,44 @@
           </w:tcPr>
           <w:p>
             <w:pPr>
+              <w:pStyle w:val="EnglishHangNoCoptic"/>
+            </w:pPr>
+            <w:r>
+              <w:t>16 thus You will</w:t>
+            </w:r>
+            <w:r>
+              <w:t xml:space="preserve"> pursue them with </w:t>
+            </w:r>
+            <w:r>
+              <w:t>Your</w:t>
+            </w:r>
+            <w:r>
+              <w:t xml:space="preserve"> tempest,</w:t>
+            </w:r>
+          </w:p>
+          <w:p>
+            <w:pPr>
+              <w:pStyle w:val="EnglishHangEndNoCoptic"/>
+            </w:pPr>
+            <w:r>
+              <w:tab/>
+              <w:t xml:space="preserve">and </w:t>
+            </w:r>
+            <w:r>
+              <w:t>[You will] dismay</w:t>
+            </w:r>
+            <w:r>
+              <w:t xml:space="preserve"> them with </w:t>
+            </w:r>
+            <w:r>
+              <w:t>Your</w:t>
+            </w:r>
+            <w:r>
+              <w:t xml:space="preserve"> wrath.</w:t>
+            </w:r>
+          </w:p>
+          <w:p>
+            <w:pPr>
               <w:pStyle w:val="EngIndEnd"/>
             </w:pPr>
           </w:p>
@@ -3431,13 +2935,8 @@
             <w:tcW w:w="621" w:type="pct"/>
           </w:tcPr>
           <w:p>
-            <w:proofErr w:type="gramStart"/>
-            <w:r>
-              <w:t>So</w:t>
-            </w:r>
-            <w:proofErr w:type="gramEnd"/>
-            <w:r>
-              <w:t xml:space="preserve"> shalt Thou persecute them with Thy tempest, and trouble them with Thy wrath.</w:t>
+            <w:r>
+              <w:t>So shalt Thou persecute them with Thy tempest, and trouble them with Thy wrath.</w:t>
             </w:r>
           </w:p>
         </w:tc>
@@ -3457,37 +2956,21 @@
             <w:pPr>
               <w:pStyle w:val="EngIndEnd"/>
             </w:pPr>
-            <w:proofErr w:type="gramStart"/>
-            <w:r>
-              <w:lastRenderedPageBreak/>
-              <w:t>and</w:t>
-            </w:r>
-            <w:proofErr w:type="gramEnd"/>
-            <w:r>
-              <w:t xml:space="preserve"> with your wrath dismay them.</w:t>
-            </w:r>
-          </w:p>
-        </w:tc>
-        <w:tc>
-          <w:tcPr>
-            <w:tcW w:w="632" w:type="pct"/>
-          </w:tcPr>
-          <w:p>
-            <w:pPr>
-              <w:pStyle w:val="EngIndEnd"/>
-            </w:pPr>
-            <w:proofErr w:type="gramStart"/>
-            <w:r>
-              <w:lastRenderedPageBreak/>
-              <w:t>so</w:t>
-            </w:r>
-            <w:proofErr w:type="gramEnd"/>
-            <w:r>
-              <w:t xml:space="preserve"> shalt thou persecute them with thy tempest, and trouble them in </w:t>
-            </w:r>
-            <w:r>
-              <w:lastRenderedPageBreak/>
-              <w:t>thine anger.</w:t>
+            <w:r>
+              <w:t>and with your wrath dismay them.</w:t>
+            </w:r>
+          </w:p>
+        </w:tc>
+        <w:tc>
+          <w:tcPr>
+            <w:tcW w:w="632" w:type="pct"/>
+          </w:tcPr>
+          <w:p>
+            <w:pPr>
+              <w:pStyle w:val="EngIndEnd"/>
+            </w:pPr>
+            <w:r>
+              <w:t>so shalt thou persecute them with thy tempest, and trouble them in thine anger.</w:t>
             </w:r>
           </w:p>
         </w:tc>
@@ -3515,7 +2998,6 @@
                 <w:szCs w:val="24"/>
                 <w:shd w:val="clear" w:color="auto" w:fill="FFFFFF"/>
               </w:rPr>
-              <w:lastRenderedPageBreak/>
               <w:t>Thus You shall pursue them with Your storm,</w:t>
             </w:r>
           </w:p>
@@ -3531,27 +3013,15 @@
                 <w:shd w:val="clear" w:color="auto" w:fill="FFFFFF"/>
               </w:rPr>
             </w:pPr>
-            <w:proofErr w:type="gramStart"/>
-            <w:r>
-              <w:rPr>
-                <w:rFonts w:ascii="Tahoma" w:eastAsia="Times New Roman" w:hAnsi="Tahoma" w:cs="Tahoma"/>
-                <w:color w:val="2E1308"/>
-                <w:sz w:val="24"/>
-                <w:szCs w:val="24"/>
-                <w:shd w:val="clear" w:color="auto" w:fill="FFFFFF"/>
-              </w:rPr>
-              <w:t>And</w:t>
-            </w:r>
-            <w:proofErr w:type="gramEnd"/>
-            <w:r>
-              <w:rPr>
-                <w:rFonts w:ascii="Tahoma" w:eastAsia="Times New Roman" w:hAnsi="Tahoma" w:cs="Tahoma"/>
-                <w:color w:val="2E1308"/>
-                <w:sz w:val="24"/>
-                <w:szCs w:val="24"/>
-                <w:shd w:val="clear" w:color="auto" w:fill="FFFFFF"/>
-              </w:rPr>
-              <w:t xml:space="preserve"> You shall trouble them in your wrath.</w:t>
+            <w:r>
+              <w:rPr>
+                <w:rFonts w:ascii="Tahoma" w:eastAsia="Times New Roman" w:hAnsi="Tahoma" w:cs="Tahoma"/>
+                <w:color w:val="2E1308"/>
+                <w:sz w:val="24"/>
+                <w:szCs w:val="24"/>
+                <w:shd w:val="clear" w:color="auto" w:fill="FFFFFF"/>
+              </w:rPr>
+              <w:t>And You shall trouble them in your wrath.</w:t>
             </w:r>
           </w:p>
         </w:tc>
@@ -3566,7 +3036,6 @@
               <w:pStyle w:val="EnglishHangNoCoptic"/>
             </w:pPr>
             <w:r>
-              <w:lastRenderedPageBreak/>
               <w:t>17 Fill their faces with shame,</w:t>
             </w:r>
           </w:p>
@@ -3576,14 +3045,7 @@
             </w:pPr>
             <w:r>
               <w:tab/>
-            </w:r>
-            <w:proofErr w:type="gramStart"/>
-            <w:r>
-              <w:t>and</w:t>
-            </w:r>
-            <w:proofErr w:type="gramEnd"/>
-            <w:r>
-              <w:t xml:space="preserve"> they will seek </w:t>
+              <w:t xml:space="preserve">and they will seek </w:t>
             </w:r>
             <w:r>
               <w:t>Your</w:t>
@@ -3604,6 +3066,35 @@
           </w:tcPr>
           <w:p>
             <w:pPr>
+              <w:pStyle w:val="EnglishHangNoCoptic"/>
+            </w:pPr>
+            <w:r>
+              <w:t xml:space="preserve">17 Fill their faces with </w:t>
+            </w:r>
+            <w:r>
+              <w:t>disgrace</w:t>
+            </w:r>
+            <w:r>
+              <w:t>,</w:t>
+            </w:r>
+          </w:p>
+          <w:p>
+            <w:pPr>
+              <w:pStyle w:val="EnglishHangEndNoCoptic"/>
+            </w:pPr>
+            <w:r>
+              <w:tab/>
+              <w:t xml:space="preserve">and they will seek </w:t>
+            </w:r>
+            <w:r>
+              <w:t>Your N</w:t>
+            </w:r>
+            <w:r>
+              <w:t>ame, O Lord.</w:t>
+            </w:r>
+          </w:p>
+          <w:p>
+            <w:pPr>
               <w:pStyle w:val="EngIndEnd"/>
             </w:pPr>
           </w:p>
@@ -3646,34 +3137,21 @@
             <w:pPr>
               <w:pStyle w:val="EngIndEnd"/>
             </w:pPr>
-            <w:proofErr w:type="gramStart"/>
-            <w:r>
-              <w:t>and</w:t>
-            </w:r>
-            <w:proofErr w:type="gramEnd"/>
-            <w:r>
-              <w:t xml:space="preserve"> they will seek your name, O Lord.</w:t>
-            </w:r>
-          </w:p>
-        </w:tc>
-        <w:tc>
-          <w:tcPr>
-            <w:tcW w:w="632" w:type="pct"/>
-          </w:tcPr>
-          <w:p>
-            <w:pPr>
-              <w:pStyle w:val="EngIndEnd"/>
-            </w:pPr>
-            <w:r>
-              <w:t xml:space="preserve">Fill their faces with </w:t>
-            </w:r>
-            <w:proofErr w:type="spellStart"/>
-            <w:r>
-              <w:t>dishonour</w:t>
-            </w:r>
-            <w:proofErr w:type="spellEnd"/>
-            <w:r>
-              <w:t>; so shall they seek thy name, O Lord.</w:t>
+            <w:r>
+              <w:t>and they will seek your name, O Lord.</w:t>
+            </w:r>
+          </w:p>
+        </w:tc>
+        <w:tc>
+          <w:tcPr>
+            <w:tcW w:w="632" w:type="pct"/>
+          </w:tcPr>
+          <w:p>
+            <w:pPr>
+              <w:pStyle w:val="EngIndEnd"/>
+            </w:pPr>
+            <w:r>
+              <w:t>Fill their faces with dishonour; so shall they seek thy name, O Lord.</w:t>
             </w:r>
           </w:p>
         </w:tc>
@@ -3716,27 +3194,15 @@
                 <w:shd w:val="clear" w:color="auto" w:fill="FFFFFF"/>
               </w:rPr>
             </w:pPr>
-            <w:proofErr w:type="gramStart"/>
-            <w:r>
-              <w:rPr>
-                <w:rFonts w:ascii="Tahoma" w:eastAsia="Times New Roman" w:hAnsi="Tahoma" w:cs="Tahoma"/>
-                <w:color w:val="2E1308"/>
-                <w:sz w:val="24"/>
-                <w:szCs w:val="24"/>
-                <w:shd w:val="clear" w:color="auto" w:fill="FFFFFF"/>
-              </w:rPr>
-              <w:t>And</w:t>
-            </w:r>
-            <w:proofErr w:type="gramEnd"/>
-            <w:r>
-              <w:rPr>
-                <w:rFonts w:ascii="Tahoma" w:eastAsia="Times New Roman" w:hAnsi="Tahoma" w:cs="Tahoma"/>
-                <w:color w:val="2E1308"/>
-                <w:sz w:val="24"/>
-                <w:szCs w:val="24"/>
-                <w:shd w:val="clear" w:color="auto" w:fill="FFFFFF"/>
-              </w:rPr>
-              <w:t xml:space="preserve"> they shall seek Your name, O Lord.</w:t>
+            <w:r>
+              <w:rPr>
+                <w:rFonts w:ascii="Tahoma" w:eastAsia="Times New Roman" w:hAnsi="Tahoma" w:cs="Tahoma"/>
+                <w:color w:val="2E1308"/>
+                <w:sz w:val="24"/>
+                <w:szCs w:val="24"/>
+                <w:shd w:val="clear" w:color="auto" w:fill="FFFFFF"/>
+              </w:rPr>
+              <w:t>And they shall seek Your name, O Lord.</w:t>
             </w:r>
           </w:p>
         </w:tc>
@@ -3751,15 +3217,7 @@
               <w:pStyle w:val="EnglishHangNoCoptic"/>
             </w:pPr>
             <w:r>
-              <w:t xml:space="preserve">18 Let them be ashamed and confounded </w:t>
-            </w:r>
-            <w:proofErr w:type="spellStart"/>
-            <w:r>
-              <w:t>for ever</w:t>
-            </w:r>
-            <w:proofErr w:type="spellEnd"/>
-            <w:r>
-              <w:t>;</w:t>
+              <w:t>18 Let them be ashamed and confounded for ever;</w:t>
             </w:r>
           </w:p>
           <w:p>
@@ -3768,14 +3226,7 @@
             </w:pPr>
             <w:r>
               <w:tab/>
-            </w:r>
-            <w:proofErr w:type="gramStart"/>
-            <w:r>
-              <w:t>let</w:t>
-            </w:r>
-            <w:proofErr w:type="gramEnd"/>
-            <w:r>
-              <w:t xml:space="preserve"> them be put to confusion and perish.</w:t>
+              <w:t>let them be put to confusion and perish.</w:t>
             </w:r>
           </w:p>
           <w:p>
@@ -3790,6 +3241,44 @@
           </w:tcPr>
           <w:p>
             <w:pPr>
+              <w:pStyle w:val="EnglishHangNoCoptic"/>
+            </w:pPr>
+            <w:r>
+              <w:t xml:space="preserve">18 Let them be </w:t>
+            </w:r>
+            <w:r>
+              <w:t>disgraced</w:t>
+            </w:r>
+            <w:r>
+              <w:t xml:space="preserve"> and </w:t>
+            </w:r>
+            <w:r>
+              <w:t>dismayed</w:t>
+            </w:r>
+            <w:r>
+              <w:t xml:space="preserve"> </w:t>
+            </w:r>
+            <w:r>
+              <w:t>to the age of ages,</w:t>
+            </w:r>
+          </w:p>
+          <w:p>
+            <w:pPr>
+              <w:pStyle w:val="EnglishHangEndNoCoptic"/>
+            </w:pPr>
+            <w:r>
+              <w:tab/>
+              <w:t xml:space="preserve">let them be </w:t>
+            </w:r>
+            <w:r>
+              <w:t>shamed</w:t>
+            </w:r>
+            <w:r>
+              <w:t xml:space="preserve"> and perish.</w:t>
+            </w:r>
+          </w:p>
+          <w:p>
+            <w:pPr>
               <w:pStyle w:val="EngIndEnd"/>
             </w:pPr>
           </w:p>
@@ -3812,15 +3301,7 @@
           </w:tcPr>
           <w:p>
             <w:r>
-              <w:t xml:space="preserve">Let them be confounded and vexed </w:t>
-            </w:r>
-            <w:proofErr w:type="gramStart"/>
-            <w:r>
-              <w:t>for ever</w:t>
-            </w:r>
-            <w:proofErr w:type="gramEnd"/>
-            <w:r>
-              <w:t xml:space="preserve"> and ever; let them be put to shame, and perish.</w:t>
+              <w:t>Let them be confounded and vexed for ever and ever; let them be put to shame, and perish.</w:t>
             </w:r>
           </w:p>
         </w:tc>
@@ -3840,13 +3321,8 @@
             <w:pPr>
               <w:pStyle w:val="EngIndEnd"/>
             </w:pPr>
-            <w:proofErr w:type="gramStart"/>
-            <w:r>
-              <w:t>and</w:t>
-            </w:r>
-            <w:proofErr w:type="gramEnd"/>
-            <w:r>
-              <w:t xml:space="preserve"> let them be embarrassed and perish.</w:t>
+            <w:r>
+              <w:t>and let them be embarrassed and perish.</w:t>
             </w:r>
           </w:p>
         </w:tc>
@@ -3940,14 +3416,7 @@
             </w:pPr>
             <w:r>
               <w:tab/>
-            </w:r>
-            <w:proofErr w:type="gramStart"/>
-            <w:r>
-              <w:t>that</w:t>
-            </w:r>
-            <w:proofErr w:type="gramEnd"/>
-            <w:r>
-              <w:t xml:space="preserve"> </w:t>
+              <w:t xml:space="preserve">that </w:t>
             </w:r>
             <w:r>
               <w:t>You</w:t>
@@ -3968,6 +3437,41 @@
           </w:tcPr>
           <w:p>
             <w:pPr>
+              <w:pStyle w:val="EnglishHangNoCoptic"/>
+            </w:pPr>
+            <w:r>
+              <w:t xml:space="preserve">19 And let them know that </w:t>
+            </w:r>
+            <w:r>
+              <w:t>Your N</w:t>
+            </w:r>
+            <w:r>
+              <w:t xml:space="preserve">ame is </w:t>
+            </w:r>
+            <w:r>
+              <w:t xml:space="preserve">the </w:t>
+            </w:r>
+            <w:r>
+              <w:t>Lord,</w:t>
+            </w:r>
+          </w:p>
+          <w:p>
+            <w:pPr>
+              <w:pStyle w:val="EnglishHangEndNoCoptic"/>
+            </w:pPr>
+            <w:r>
+              <w:tab/>
+              <w:t xml:space="preserve">that </w:t>
+            </w:r>
+            <w:r>
+              <w:t>You</w:t>
+            </w:r>
+            <w:r>
+              <w:t xml:space="preserve"> alone are the Most High over all the earth.</w:t>
+            </w:r>
+          </w:p>
+          <w:p>
+            <w:pPr>
               <w:pStyle w:val="EngIndEnd"/>
             </w:pPr>
           </w:p>
@@ -3989,13 +3493,8 @@
             <w:tcW w:w="621" w:type="pct"/>
           </w:tcPr>
           <w:p>
-            <w:proofErr w:type="gramStart"/>
-            <w:r>
-              <w:t>And</w:t>
-            </w:r>
-            <w:proofErr w:type="gramEnd"/>
-            <w:r>
-              <w:t xml:space="preserve"> let them know that Thy Name is LORD; Thou only art the Most High over all the earth.</w:t>
+            <w:r>
+              <w:t>And let them know that Thy Name is LORD; Thou only art the Most High over all the earth.</w:t>
             </w:r>
           </w:p>
         </w:tc>
@@ -4015,31 +3514,21 @@
             <w:pPr>
               <w:pStyle w:val="EngIndEnd"/>
             </w:pPr>
-            <w:proofErr w:type="gramStart"/>
-            <w:r>
-              <w:t>you</w:t>
-            </w:r>
-            <w:proofErr w:type="gramEnd"/>
-            <w:r>
-              <w:t xml:space="preserve"> alone are Most High over all the earth.</w:t>
-            </w:r>
-          </w:p>
-        </w:tc>
-        <w:tc>
-          <w:tcPr>
-            <w:tcW w:w="632" w:type="pct"/>
-          </w:tcPr>
-          <w:p>
-            <w:pPr>
-              <w:pStyle w:val="EngIndEnd"/>
-            </w:pPr>
-            <w:proofErr w:type="gramStart"/>
-            <w:r>
-              <w:t>And</w:t>
-            </w:r>
-            <w:proofErr w:type="gramEnd"/>
-            <w:r>
-              <w:t xml:space="preserve"> let them know that thy name is Lord; that thou alone art Most High over all the earth.</w:t>
+            <w:r>
+              <w:t>you alone are Most High over all the earth.</w:t>
+            </w:r>
+          </w:p>
+        </w:tc>
+        <w:tc>
+          <w:tcPr>
+            <w:tcW w:w="632" w:type="pct"/>
+          </w:tcPr>
+          <w:p>
+            <w:pPr>
+              <w:pStyle w:val="EngIndEnd"/>
+            </w:pPr>
+            <w:r>
+              <w:t>And let them know that thy name is Lord; that thou alone art Most High over all the earth.</w:t>
             </w:r>
           </w:p>
         </w:tc>
@@ -4092,8 +3581,6 @@
               </w:rPr>
               <w:t>That You alone are Most High over all the earth.</w:t>
             </w:r>
-            <w:bookmarkStart w:id="0" w:name="_GoBack"/>
-            <w:bookmarkEnd w:id="0"/>
           </w:p>
         </w:tc>
       </w:tr>
@@ -6094,7 +5581,7 @@
 </file>
 
 <file path=customXml/itemProps1.xml><?xml version="1.0" encoding="utf-8"?>
-<ds:datastoreItem xmlns:ds="http://schemas.openxmlformats.org/officeDocument/2006/customXml" ds:itemID="{BDC0425F-913E-4C59-B2B7-DC34AEB15EFD}">
+<ds:datastoreItem xmlns:ds="http://schemas.openxmlformats.org/officeDocument/2006/customXml" ds:itemID="{AA0AEB90-0776-4577-96B2-4C46D09AC191}">
   <ds:schemaRefs>
     <ds:schemaRef ds:uri="http://schemas.openxmlformats.org/officeDocument/2006/bibliography"/>
   </ds:schemaRefs>

</xml_diff>